<commit_message>
Updated Chapter 4A and 6C
</commit_message>
<xml_diff>
--- a/labmanual/English/WBT101-06C-ClassicBluetooth.docx
+++ b/labmanual/English/WBT101-06C-ClassicBluetooth.docx
@@ -146,7 +146,7 @@
         <w:rPr>
           <w:noProof/>
         </w:rPr>
-        <w:instrText xml:space="preserve"> PAGEREF _Toc517111752 \h </w:instrText>
+        <w:instrText xml:space="preserve"> PAGEREF _Toc520276078 \h </w:instrText>
       </w:r>
       <w:r>
         <w:rPr>
@@ -225,7 +225,7 @@
         <w:rPr>
           <w:noProof/>
         </w:rPr>
-        <w:instrText xml:space="preserve"> PAGEREF _Toc517111753 \h </w:instrText>
+        <w:instrText xml:space="preserve"> PAGEREF _Toc520276079 \h </w:instrText>
       </w:r>
       <w:r>
         <w:rPr>
@@ -304,7 +304,7 @@
         <w:rPr>
           <w:noProof/>
         </w:rPr>
-        <w:instrText xml:space="preserve"> PAGEREF _Toc517111754 \h </w:instrText>
+        <w:instrText xml:space="preserve"> PAGEREF _Toc520276080 \h </w:instrText>
       </w:r>
       <w:r>
         <w:rPr>
@@ -352,8 +352,6 @@
         </w:rPr>
         <w:tab/>
       </w:r>
-      <w:bookmarkStart w:id="1" w:name="_GoBack"/>
-      <w:bookmarkEnd w:id="1"/>
       <w:r>
         <w:rPr>
           <w:noProof/>
@@ -364,7 +362,7 @@
         <w:rPr>
           <w:noProof/>
         </w:rPr>
-        <w:instrText xml:space="preserve"> PAGEREF _Toc517111755 \h </w:instrText>
+        <w:instrText xml:space="preserve"> PAGEREF _Toc520276081 \h </w:instrText>
       </w:r>
       <w:r>
         <w:rPr>
@@ -422,7 +420,7 @@
         <w:rPr>
           <w:noProof/>
         </w:rPr>
-        <w:instrText xml:space="preserve"> PAGEREF _Toc517111756 \h </w:instrText>
+        <w:instrText xml:space="preserve"> PAGEREF _Toc520276082 \h </w:instrText>
       </w:r>
       <w:r>
         <w:rPr>
@@ -480,7 +478,7 @@
         <w:rPr>
           <w:noProof/>
         </w:rPr>
-        <w:instrText xml:space="preserve"> PAGEREF _Toc517111757 \h </w:instrText>
+        <w:instrText xml:space="preserve"> PAGEREF _Toc520276083 \h </w:instrText>
       </w:r>
       <w:r>
         <w:rPr>
@@ -538,7 +536,7 @@
         <w:rPr>
           <w:noProof/>
         </w:rPr>
-        <w:instrText xml:space="preserve"> PAGEREF _Toc517111758 \h </w:instrText>
+        <w:instrText xml:space="preserve"> PAGEREF _Toc520276084 \h </w:instrText>
       </w:r>
       <w:r>
         <w:rPr>
@@ -596,7 +594,7 @@
         <w:rPr>
           <w:noProof/>
         </w:rPr>
-        <w:instrText xml:space="preserve"> PAGEREF _Toc517111759 \h </w:instrText>
+        <w:instrText xml:space="preserve"> PAGEREF _Toc520276085 \h </w:instrText>
       </w:r>
       <w:r>
         <w:rPr>
@@ -675,7 +673,7 @@
         <w:rPr>
           <w:noProof/>
         </w:rPr>
-        <w:instrText xml:space="preserve"> PAGEREF _Toc517111760 \h </w:instrText>
+        <w:instrText xml:space="preserve"> PAGEREF _Toc520276086 \h </w:instrText>
       </w:r>
       <w:r>
         <w:rPr>
@@ -733,7 +731,7 @@
         <w:rPr>
           <w:noProof/>
         </w:rPr>
-        <w:instrText xml:space="preserve"> PAGEREF _Toc517111761 \h </w:instrText>
+        <w:instrText xml:space="preserve"> PAGEREF _Toc520276087 \h </w:instrText>
       </w:r>
       <w:r>
         <w:rPr>
@@ -791,7 +789,7 @@
         <w:rPr>
           <w:noProof/>
         </w:rPr>
-        <w:instrText xml:space="preserve"> PAGEREF _Toc517111762 \h </w:instrText>
+        <w:instrText xml:space="preserve"> PAGEREF _Toc520276088 \h </w:instrText>
       </w:r>
       <w:r>
         <w:rPr>
@@ -849,7 +847,7 @@
         <w:rPr>
           <w:noProof/>
         </w:rPr>
-        <w:instrText xml:space="preserve"> PAGEREF _Toc517111763 \h </w:instrText>
+        <w:instrText xml:space="preserve"> PAGEREF _Toc520276089 \h </w:instrText>
       </w:r>
       <w:r>
         <w:rPr>
@@ -907,7 +905,7 @@
         <w:rPr>
           <w:noProof/>
         </w:rPr>
-        <w:instrText xml:space="preserve"> PAGEREF _Toc517111764 \h </w:instrText>
+        <w:instrText xml:space="preserve"> PAGEREF _Toc520276090 \h </w:instrText>
       </w:r>
       <w:r>
         <w:rPr>
@@ -965,7 +963,7 @@
         <w:rPr>
           <w:noProof/>
         </w:rPr>
-        <w:instrText xml:space="preserve"> PAGEREF _Toc517111765 \h </w:instrText>
+        <w:instrText xml:space="preserve"> PAGEREF _Toc520276091 \h </w:instrText>
       </w:r>
       <w:r>
         <w:rPr>
@@ -1044,7 +1042,7 @@
         <w:rPr>
           <w:noProof/>
         </w:rPr>
-        <w:instrText xml:space="preserve"> PAGEREF _Toc517111766 \h </w:instrText>
+        <w:instrText xml:space="preserve"> PAGEREF _Toc520276092 \h </w:instrText>
       </w:r>
       <w:r>
         <w:rPr>
@@ -1102,7 +1100,7 @@
         <w:rPr>
           <w:noProof/>
         </w:rPr>
-        <w:instrText xml:space="preserve"> PAGEREF _Toc517111767 \h </w:instrText>
+        <w:instrText xml:space="preserve"> PAGEREF _Toc520276093 \h </w:instrText>
       </w:r>
       <w:r>
         <w:rPr>
@@ -1160,7 +1158,7 @@
         <w:rPr>
           <w:noProof/>
         </w:rPr>
-        <w:instrText xml:space="preserve"> PAGEREF _Toc517111768 \h </w:instrText>
+        <w:instrText xml:space="preserve"> PAGEREF _Toc520276094 \h </w:instrText>
       </w:r>
       <w:r>
         <w:rPr>
@@ -1218,7 +1216,7 @@
         <w:rPr>
           <w:noProof/>
         </w:rPr>
-        <w:instrText xml:space="preserve"> PAGEREF _Toc517111769 \h </w:instrText>
+        <w:instrText xml:space="preserve"> PAGEREF _Toc520276095 \h </w:instrText>
       </w:r>
       <w:r>
         <w:rPr>
@@ -1276,7 +1274,7 @@
         <w:rPr>
           <w:noProof/>
         </w:rPr>
-        <w:instrText xml:space="preserve"> PAGEREF _Toc517111770 \h </w:instrText>
+        <w:instrText xml:space="preserve"> PAGEREF _Toc520276096 \h </w:instrText>
       </w:r>
       <w:r>
         <w:rPr>
@@ -1334,7 +1332,7 @@
         <w:rPr>
           <w:noProof/>
         </w:rPr>
-        <w:instrText xml:space="preserve"> PAGEREF _Toc517111771 \h </w:instrText>
+        <w:instrText xml:space="preserve"> PAGEREF _Toc520276097 \h </w:instrText>
       </w:r>
       <w:r>
         <w:rPr>
@@ -1413,7 +1411,7 @@
         <w:rPr>
           <w:noProof/>
         </w:rPr>
-        <w:instrText xml:space="preserve"> PAGEREF _Toc517111772 \h </w:instrText>
+        <w:instrText xml:space="preserve"> PAGEREF _Toc520276098 \h </w:instrText>
       </w:r>
       <w:r>
         <w:rPr>
@@ -1471,7 +1469,7 @@
         <w:rPr>
           <w:noProof/>
         </w:rPr>
-        <w:instrText xml:space="preserve"> PAGEREF _Toc517111773 \h </w:instrText>
+        <w:instrText xml:space="preserve"> PAGEREF _Toc520276099 \h </w:instrText>
       </w:r>
       <w:r>
         <w:rPr>
@@ -1529,7 +1527,65 @@
         <w:rPr>
           <w:noProof/>
         </w:rPr>
-        <w:instrText xml:space="preserve"> PAGEREF _Toc517111774 \h </w:instrText>
+        <w:instrText xml:space="preserve"> PAGEREF _Toc520276100 \h </w:instrText>
+      </w:r>
+      <w:r>
+        <w:rPr>
+          <w:noProof/>
+        </w:rPr>
+      </w:r>
+      <w:r>
+        <w:rPr>
+          <w:noProof/>
+        </w:rPr>
+        <w:fldChar w:fldCharType="separate"/>
+      </w:r>
+      <w:r>
+        <w:rPr>
+          <w:noProof/>
+        </w:rPr>
+        <w:t>13</w:t>
+      </w:r>
+      <w:r>
+        <w:rPr>
+          <w:noProof/>
+        </w:rPr>
+        <w:fldChar w:fldCharType="end"/>
+      </w:r>
+    </w:p>
+    <w:p>
+      <w:pPr>
+        <w:pStyle w:val="TOC2"/>
+        <w:rPr>
+          <w:rFonts w:asciiTheme="minorHAnsi" w:eastAsiaTheme="minorEastAsia" w:hAnsiTheme="minorHAnsi"/>
+          <w:smallCaps w:val="0"/>
+          <w:noProof/>
+          <w:sz w:val="22"/>
+        </w:rPr>
+      </w:pPr>
+      <w:r>
+        <w:rPr>
+          <w:noProof/>
+        </w:rPr>
+        <w:t>6C.6.3 Common Packets</w:t>
+      </w:r>
+      <w:r>
+        <w:rPr>
+          <w:noProof/>
+        </w:rPr>
+        <w:tab/>
+      </w:r>
+      <w:r>
+        <w:rPr>
+          <w:noProof/>
+        </w:rPr>
+        <w:fldChar w:fldCharType="begin"/>
+      </w:r>
+      <w:r>
+        <w:rPr>
+          <w:noProof/>
+        </w:rPr>
+        <w:instrText xml:space="preserve"> PAGEREF _Toc520276101 \h </w:instrText>
       </w:r>
       <w:r>
         <w:rPr>
@@ -1608,7 +1664,7 @@
         <w:rPr>
           <w:noProof/>
         </w:rPr>
-        <w:instrText xml:space="preserve"> PAGEREF _Toc517111775 \h </w:instrText>
+        <w:instrText xml:space="preserve"> PAGEREF _Toc520276102 \h </w:instrText>
       </w:r>
       <w:r>
         <w:rPr>
@@ -1625,7 +1681,7 @@
         <w:rPr>
           <w:noProof/>
         </w:rPr>
-        <w:t>13</w:t>
+        <w:t>14</w:t>
       </w:r>
       <w:r>
         <w:rPr>
@@ -1666,7 +1722,7 @@
         <w:rPr>
           <w:noProof/>
         </w:rPr>
-        <w:instrText xml:space="preserve"> PAGEREF _Toc517111776 \h </w:instrText>
+        <w:instrText xml:space="preserve"> PAGEREF _Toc520276103 \h </w:instrText>
       </w:r>
       <w:r>
         <w:rPr>
@@ -1724,7 +1780,7 @@
         <w:rPr>
           <w:noProof/>
         </w:rPr>
-        <w:instrText xml:space="preserve"> PAGEREF _Toc517111777 \h </w:instrText>
+        <w:instrText xml:space="preserve"> PAGEREF _Toc520276104 \h </w:instrText>
       </w:r>
       <w:r>
         <w:rPr>
@@ -1782,7 +1838,7 @@
         <w:rPr>
           <w:noProof/>
         </w:rPr>
-        <w:instrText xml:space="preserve"> PAGEREF _Toc517111778 \h </w:instrText>
+        <w:instrText xml:space="preserve"> PAGEREF _Toc520276105 \h </w:instrText>
       </w:r>
       <w:r>
         <w:rPr>
@@ -1861,7 +1917,7 @@
         <w:rPr>
           <w:noProof/>
         </w:rPr>
-        <w:instrText xml:space="preserve"> PAGEREF _Toc517111779 \h </w:instrText>
+        <w:instrText xml:space="preserve"> PAGEREF _Toc520276106 \h </w:instrText>
       </w:r>
       <w:r>
         <w:rPr>
@@ -1919,7 +1975,7 @@
         <w:rPr>
           <w:noProof/>
         </w:rPr>
-        <w:instrText xml:space="preserve"> PAGEREF _Toc517111780 \h </w:instrText>
+        <w:instrText xml:space="preserve"> PAGEREF _Toc520276107 \h </w:instrText>
       </w:r>
       <w:r>
         <w:rPr>
@@ -1977,7 +2033,7 @@
         <w:rPr>
           <w:noProof/>
         </w:rPr>
-        <w:instrText xml:space="preserve"> PAGEREF _Toc517111781 \h </w:instrText>
+        <w:instrText xml:space="preserve"> PAGEREF _Toc520276108 \h </w:instrText>
       </w:r>
       <w:r>
         <w:rPr>
@@ -2004,431 +2060,22 @@
       </w:r>
     </w:p>
     <w:p>
-      <w:pPr>
-        <w:pStyle w:val="TOC1"/>
-        <w:tabs>
-          <w:tab w:val="left" w:pos="720"/>
-          <w:tab w:val="right" w:leader="dot" w:pos="9350"/>
-        </w:tabs>
-        <w:rPr>
-          <w:rFonts w:asciiTheme="minorHAnsi" w:eastAsiaTheme="minorEastAsia" w:hAnsiTheme="minorHAnsi"/>
-          <w:b w:val="0"/>
-          <w:bCs w:val="0"/>
-          <w:caps w:val="0"/>
-          <w:noProof/>
-        </w:rPr>
-      </w:pPr>
-      <w:r>
-        <w:rPr>
-          <w:noProof/>
-        </w:rPr>
-        <w:t>6C.9</w:t>
-      </w:r>
-      <w:r>
-        <w:rPr>
-          <w:rFonts w:asciiTheme="minorHAnsi" w:eastAsiaTheme="minorEastAsia" w:hAnsiTheme="minorHAnsi"/>
-          <w:b w:val="0"/>
-          <w:bCs w:val="0"/>
-          <w:caps w:val="0"/>
-          <w:noProof/>
-        </w:rPr>
-        <w:tab/>
-      </w:r>
-      <w:r>
-        <w:rPr>
-          <w:noProof/>
-        </w:rPr>
-        <w:t>Using Bluetooth in WICED Studio</w:t>
-      </w:r>
-      <w:r>
-        <w:rPr>
-          <w:noProof/>
-        </w:rPr>
-        <w:tab/>
-      </w:r>
-      <w:r>
-        <w:rPr>
-          <w:noProof/>
-        </w:rPr>
-        <w:fldChar w:fldCharType="begin"/>
-      </w:r>
-      <w:r>
-        <w:rPr>
-          <w:noProof/>
-        </w:rPr>
-        <w:instrText xml:space="preserve"> PAGEREF _Toc517111782 \h </w:instrText>
-      </w:r>
-      <w:r>
-        <w:rPr>
-          <w:noProof/>
-        </w:rPr>
-      </w:r>
-      <w:r>
-        <w:rPr>
-          <w:noProof/>
-        </w:rPr>
-        <w:fldChar w:fldCharType="separate"/>
-      </w:r>
-      <w:r>
-        <w:rPr>
-          <w:noProof/>
-        </w:rPr>
-        <w:t>17</w:t>
-      </w:r>
-      <w:r>
-        <w:rPr>
-          <w:noProof/>
-        </w:rPr>
+      <w:r>
         <w:fldChar w:fldCharType="end"/>
       </w:r>
     </w:p>
     <w:p>
-      <w:pPr>
-        <w:pStyle w:val="TOC2"/>
-        <w:rPr>
-          <w:rFonts w:asciiTheme="minorHAnsi" w:eastAsiaTheme="minorEastAsia" w:hAnsiTheme="minorHAnsi"/>
-          <w:smallCaps w:val="0"/>
-          <w:noProof/>
-          <w:sz w:val="22"/>
-        </w:rPr>
-      </w:pPr>
-      <w:r>
-        <w:rPr>
-          <w:noProof/>
-        </w:rPr>
-        <w:t>6C.9.1 Documentation</w:t>
-      </w:r>
-      <w:r>
-        <w:rPr>
-          <w:noProof/>
-        </w:rPr>
-        <w:tab/>
-      </w:r>
-      <w:r>
-        <w:rPr>
-          <w:noProof/>
-        </w:rPr>
-        <w:fldChar w:fldCharType="begin"/>
-      </w:r>
-      <w:r>
-        <w:rPr>
-          <w:noProof/>
-        </w:rPr>
-        <w:instrText xml:space="preserve"> PAGEREF _Toc517111783 \h </w:instrText>
-      </w:r>
-      <w:r>
-        <w:rPr>
-          <w:noProof/>
-        </w:rPr>
-      </w:r>
-      <w:r>
-        <w:rPr>
-          <w:noProof/>
-        </w:rPr>
-        <w:fldChar w:fldCharType="separate"/>
-      </w:r>
-      <w:r>
-        <w:rPr>
-          <w:noProof/>
-        </w:rPr>
-        <w:t>17</w:t>
-      </w:r>
-      <w:r>
-        <w:rPr>
-          <w:noProof/>
-        </w:rPr>
-        <w:fldChar w:fldCharType="end"/>
-      </w:r>
-    </w:p>
-    <w:p>
-      <w:pPr>
-        <w:pStyle w:val="TOC2"/>
-        <w:rPr>
-          <w:rFonts w:asciiTheme="minorHAnsi" w:eastAsiaTheme="minorEastAsia" w:hAnsiTheme="minorHAnsi"/>
-          <w:smallCaps w:val="0"/>
-          <w:noProof/>
-          <w:sz w:val="22"/>
-        </w:rPr>
-      </w:pPr>
-      <w:r>
-        <w:rPr>
-          <w:noProof/>
-        </w:rPr>
-        <w:t>6C.9.2 Bluetooth Stack Initialization and Callback</w:t>
-      </w:r>
-      <w:r>
-        <w:rPr>
-          <w:noProof/>
-        </w:rPr>
-        <w:tab/>
-      </w:r>
-      <w:r>
-        <w:rPr>
-          <w:noProof/>
-        </w:rPr>
-        <w:fldChar w:fldCharType="begin"/>
-      </w:r>
-      <w:r>
-        <w:rPr>
-          <w:noProof/>
-        </w:rPr>
-        <w:instrText xml:space="preserve"> PAGEREF _Toc517111784 \h </w:instrText>
-      </w:r>
-      <w:r>
-        <w:rPr>
-          <w:noProof/>
-        </w:rPr>
-      </w:r>
-      <w:r>
-        <w:rPr>
-          <w:noProof/>
-        </w:rPr>
-        <w:fldChar w:fldCharType="separate"/>
-      </w:r>
-      <w:r>
-        <w:rPr>
-          <w:noProof/>
-        </w:rPr>
-        <w:t>17</w:t>
-      </w:r>
-      <w:r>
-        <w:rPr>
-          <w:noProof/>
-        </w:rPr>
-        <w:fldChar w:fldCharType="end"/>
-      </w:r>
-    </w:p>
-    <w:p>
-      <w:pPr>
-        <w:pStyle w:val="TOC1"/>
-        <w:tabs>
-          <w:tab w:val="left" w:pos="960"/>
-          <w:tab w:val="right" w:leader="dot" w:pos="9350"/>
-        </w:tabs>
-        <w:rPr>
-          <w:rFonts w:asciiTheme="minorHAnsi" w:eastAsiaTheme="minorEastAsia" w:hAnsiTheme="minorHAnsi"/>
-          <w:b w:val="0"/>
-          <w:bCs w:val="0"/>
-          <w:caps w:val="0"/>
-          <w:noProof/>
-        </w:rPr>
-      </w:pPr>
-      <w:r>
-        <w:rPr>
-          <w:noProof/>
-        </w:rPr>
-        <w:t>6C.10</w:t>
-      </w:r>
-      <w:r>
-        <w:rPr>
-          <w:rFonts w:asciiTheme="minorHAnsi" w:eastAsiaTheme="minorEastAsia" w:hAnsiTheme="minorHAnsi"/>
-          <w:b w:val="0"/>
-          <w:bCs w:val="0"/>
-          <w:caps w:val="0"/>
-          <w:noProof/>
-        </w:rPr>
-        <w:tab/>
-      </w:r>
-      <w:r>
-        <w:rPr>
-          <w:noProof/>
-        </w:rPr>
-        <w:t>Exercise(s)</w:t>
-      </w:r>
-      <w:r>
-        <w:rPr>
-          <w:noProof/>
-        </w:rPr>
-        <w:tab/>
-      </w:r>
-      <w:r>
-        <w:rPr>
-          <w:noProof/>
-        </w:rPr>
-        <w:fldChar w:fldCharType="begin"/>
-      </w:r>
-      <w:r>
-        <w:rPr>
-          <w:noProof/>
-        </w:rPr>
-        <w:instrText xml:space="preserve"> PAGEREF _Toc517111785 \h </w:instrText>
-      </w:r>
-      <w:r>
-        <w:rPr>
-          <w:noProof/>
-        </w:rPr>
-      </w:r>
-      <w:r>
-        <w:rPr>
-          <w:noProof/>
-        </w:rPr>
-        <w:fldChar w:fldCharType="separate"/>
-      </w:r>
-      <w:r>
-        <w:rPr>
-          <w:noProof/>
-        </w:rPr>
-        <w:t>21</w:t>
-      </w:r>
-      <w:r>
-        <w:rPr>
-          <w:noProof/>
-        </w:rPr>
-        <w:fldChar w:fldCharType="end"/>
-      </w:r>
-    </w:p>
-    <w:p>
-      <w:pPr>
-        <w:pStyle w:val="TOC2"/>
-        <w:rPr>
-          <w:rFonts w:asciiTheme="minorHAnsi" w:eastAsiaTheme="minorEastAsia" w:hAnsiTheme="minorHAnsi"/>
-          <w:smallCaps w:val="0"/>
-          <w:noProof/>
-          <w:sz w:val="22"/>
-        </w:rPr>
-      </w:pPr>
-      <w:r>
-        <w:rPr>
-          <w:noProof/>
-        </w:rPr>
-        <w:t>Exercise - 6C.1</w:t>
-      </w:r>
-      <w:r>
-        <w:rPr>
-          <w:noProof/>
-        </w:rPr>
-        <w:tab/>
-      </w:r>
-      <w:r>
-        <w:rPr>
-          <w:noProof/>
-        </w:rPr>
-        <w:fldChar w:fldCharType="begin"/>
-      </w:r>
-      <w:r>
-        <w:rPr>
-          <w:noProof/>
-        </w:rPr>
-        <w:instrText xml:space="preserve"> PAGEREF _Toc517111786 \h </w:instrText>
-      </w:r>
-      <w:r>
-        <w:rPr>
-          <w:noProof/>
-        </w:rPr>
-      </w:r>
-      <w:r>
-        <w:rPr>
-          <w:noProof/>
-        </w:rPr>
-        <w:fldChar w:fldCharType="separate"/>
-      </w:r>
-      <w:r>
-        <w:rPr>
-          <w:noProof/>
-        </w:rPr>
-        <w:t>21</w:t>
-      </w:r>
-      <w:r>
-        <w:rPr>
-          <w:noProof/>
-        </w:rPr>
-        <w:fldChar w:fldCharType="end"/>
-      </w:r>
-    </w:p>
-    <w:p>
-      <w:pPr>
-        <w:pStyle w:val="TOC1"/>
-        <w:tabs>
-          <w:tab w:val="left" w:pos="960"/>
-          <w:tab w:val="right" w:leader="dot" w:pos="9350"/>
-        </w:tabs>
-        <w:rPr>
-          <w:rFonts w:asciiTheme="minorHAnsi" w:eastAsiaTheme="minorEastAsia" w:hAnsiTheme="minorHAnsi"/>
-          <w:b w:val="0"/>
-          <w:bCs w:val="0"/>
-          <w:caps w:val="0"/>
-          <w:noProof/>
-        </w:rPr>
-      </w:pPr>
-      <w:r>
-        <w:rPr>
-          <w:noProof/>
-        </w:rPr>
-        <w:t>6C.11</w:t>
-      </w:r>
-      <w:r>
-        <w:rPr>
-          <w:rFonts w:asciiTheme="minorHAnsi" w:eastAsiaTheme="minorEastAsia" w:hAnsiTheme="minorHAnsi"/>
-          <w:b w:val="0"/>
-          <w:bCs w:val="0"/>
-          <w:caps w:val="0"/>
-          <w:noProof/>
-        </w:rPr>
-        <w:tab/>
-      </w:r>
-      <w:r>
-        <w:rPr>
-          <w:noProof/>
-        </w:rPr>
-        <w:t>Recommended Reading</w:t>
-      </w:r>
-      <w:r>
-        <w:rPr>
-          <w:noProof/>
-        </w:rPr>
-        <w:tab/>
-      </w:r>
-      <w:r>
-        <w:rPr>
-          <w:noProof/>
-        </w:rPr>
-        <w:fldChar w:fldCharType="begin"/>
-      </w:r>
-      <w:r>
-        <w:rPr>
-          <w:noProof/>
-        </w:rPr>
-        <w:instrText xml:space="preserve"> PAGEREF _Toc517111787 \h </w:instrText>
-      </w:r>
-      <w:r>
-        <w:rPr>
-          <w:noProof/>
-        </w:rPr>
-      </w:r>
-      <w:r>
-        <w:rPr>
-          <w:noProof/>
-        </w:rPr>
-        <w:fldChar w:fldCharType="separate"/>
-      </w:r>
-      <w:r>
-        <w:rPr>
-          <w:noProof/>
-        </w:rPr>
-        <w:t>21</w:t>
-      </w:r>
-      <w:r>
-        <w:rPr>
-          <w:noProof/>
-        </w:rPr>
-        <w:fldChar w:fldCharType="end"/>
-      </w:r>
-    </w:p>
-    <w:p>
-      <w:r>
-        <w:fldChar w:fldCharType="end"/>
-      </w:r>
-    </w:p>
-    <w:p>
       <w:r>
         <w:br w:type="page"/>
       </w:r>
+      <w:bookmarkStart w:id="1" w:name="_GoBack"/>
+      <w:bookmarkEnd w:id="1"/>
     </w:p>
     <w:p>
       <w:pPr>
         <w:pStyle w:val="Heading1"/>
       </w:pPr>
-      <w:bookmarkStart w:id="2" w:name="_Toc517111752"/>
+      <w:bookmarkStart w:id="2" w:name="_Toc520276078"/>
       <w:r>
         <w:lastRenderedPageBreak/>
         <w:t xml:space="preserve">Classic </w:t>
@@ -2491,7 +2138,7 @@
         <w:tc>
           <w:tcPr>
             <w:tcW w:w="1925" w:type="dxa"/>
-            <w:shd w:val="clear" w:color="auto" w:fill="BFBFBF" w:themeFill="background1" w:themeFillShade="BF"/>
+            <w:shd w:val="clear" w:color="auto" w:fill="D0CECE" w:themeFill="background2" w:themeFillShade="E6"/>
           </w:tcPr>
           <w:p>
             <w:pPr>
@@ -2510,7 +2157,7 @@
         <w:tc>
           <w:tcPr>
             <w:tcW w:w="922" w:type="dxa"/>
-            <w:shd w:val="clear" w:color="auto" w:fill="BFBFBF" w:themeFill="background1" w:themeFillShade="BF"/>
+            <w:shd w:val="clear" w:color="auto" w:fill="D0CECE" w:themeFill="background2" w:themeFillShade="E6"/>
           </w:tcPr>
           <w:p>
             <w:pPr>
@@ -2529,7 +2176,7 @@
         <w:tc>
           <w:tcPr>
             <w:tcW w:w="4852" w:type="dxa"/>
-            <w:shd w:val="clear" w:color="auto" w:fill="BFBFBF" w:themeFill="background1" w:themeFillShade="BF"/>
+            <w:shd w:val="clear" w:color="auto" w:fill="D0CECE" w:themeFill="background2" w:themeFillShade="E6"/>
           </w:tcPr>
           <w:p>
             <w:pPr>
@@ -2668,7 +2315,7 @@
       <w:pPr>
         <w:pStyle w:val="Heading1"/>
       </w:pPr>
-      <w:bookmarkStart w:id="5" w:name="_Toc517111753"/>
+      <w:bookmarkStart w:id="5" w:name="_Toc520276079"/>
       <w:bookmarkEnd w:id="4"/>
       <w:r>
         <w:lastRenderedPageBreak/>
@@ -2712,10 +2359,10 @@
             <v:path o:extrusionok="f" gradientshapeok="t" o:connecttype="rect"/>
             <o:lock v:ext="edit" aspectratio="t"/>
           </v:shapetype>
-          <v:shape id="_x0000_i1025" type="#_x0000_t75" style="width:467.05pt;height:387.55pt" o:ole="">
+          <v:shape id="_x0000_i1025" type="#_x0000_t75" style="width:467.25pt;height:387.75pt" o:ole="">
             <v:imagedata r:id="rId8" o:title=""/>
           </v:shape>
-          <o:OLEObject Type="Embed" ProgID="Visio.Drawing.11" ShapeID="_x0000_i1025" DrawAspect="Content" ObjectID="_1590913576" r:id="rId9"/>
+          <o:OLEObject Type="Embed" ProgID="Visio.Drawing.11" ShapeID="_x0000_i1025" DrawAspect="Content" ObjectID="_1594018047" r:id="rId9"/>
         </w:object>
       </w:r>
     </w:p>
@@ -2724,7 +2371,7 @@
       <w:pPr>
         <w:pStyle w:val="Heading1"/>
       </w:pPr>
-      <w:bookmarkStart w:id="6" w:name="_Toc517111754"/>
+      <w:bookmarkStart w:id="6" w:name="_Toc520276080"/>
       <w:r>
         <w:lastRenderedPageBreak/>
         <w:t>Network</w:t>
@@ -2735,7 +2382,7 @@
       <w:pPr>
         <w:pStyle w:val="Heading2"/>
       </w:pPr>
-      <w:bookmarkStart w:id="7" w:name="_Toc517111755"/>
+      <w:bookmarkStart w:id="7" w:name="_Toc520276081"/>
       <w:r>
         <w:t xml:space="preserve">Piconets and </w:t>
       </w:r>
@@ -2778,10 +2425,10 @@
       </w:pPr>
       <w:r>
         <w:object w:dxaOrig="9344" w:dyaOrig="6295" w14:anchorId="65BBEC5B">
-          <v:shape id="_x0000_i1026" type="#_x0000_t75" style="width:292.4pt;height:197.85pt" o:ole="">
+          <v:shape id="_x0000_i1026" type="#_x0000_t75" style="width:291.75pt;height:198pt" o:ole="">
             <v:imagedata r:id="rId10" o:title=""/>
           </v:shape>
-          <o:OLEObject Type="Embed" ProgID="Visio.Drawing.11" ShapeID="_x0000_i1026" DrawAspect="Content" ObjectID="_1590913577" r:id="rId11"/>
+          <o:OLEObject Type="Embed" ProgID="Visio.Drawing.11" ShapeID="_x0000_i1026" DrawAspect="Content" ObjectID="_1594018048" r:id="rId11"/>
         </w:object>
       </w:r>
     </w:p>
@@ -2842,10 +2489,10 @@
       </w:pPr>
       <w:r>
         <w:object w:dxaOrig="6375" w:dyaOrig="7655" w14:anchorId="0208AA36">
-          <v:shape id="_x0000_i1027" type="#_x0000_t75" style="width:200.95pt;height:241.65pt" o:ole="">
+          <v:shape id="_x0000_i1027" type="#_x0000_t75" style="width:201pt;height:242.25pt" o:ole="">
             <v:imagedata r:id="rId12" o:title=""/>
           </v:shape>
-          <o:OLEObject Type="Embed" ProgID="Visio.Drawing.11" ShapeID="_x0000_i1027" DrawAspect="Content" ObjectID="_1590913578" r:id="rId13"/>
+          <o:OLEObject Type="Embed" ProgID="Visio.Drawing.11" ShapeID="_x0000_i1027" DrawAspect="Content" ObjectID="_1594018049" r:id="rId13"/>
         </w:object>
       </w:r>
     </w:p>
@@ -2853,7 +2500,7 @@
       <w:pPr>
         <w:pStyle w:val="Heading2"/>
       </w:pPr>
-      <w:bookmarkStart w:id="8" w:name="_Toc517111756"/>
+      <w:bookmarkStart w:id="8" w:name="_Toc520276082"/>
       <w:r>
         <w:lastRenderedPageBreak/>
         <w:t>Device A</w:t>
@@ -2867,24 +2514,40 @@
       <w:bookmarkEnd w:id="8"/>
     </w:p>
     <w:p>
+      <w:pPr>
+        <w:rPr>
+          <w:color w:val="FF0000"/>
+        </w:rPr>
+      </w:pPr>
       <w:r>
         <w:t>Each Bluetooth device has a unique 48-bit address. The 24 least significant bits are the lower address part (LAP), the next 8 bits are the upper address part (UAP), and the final 16 bits are the non-</w:t>
       </w:r>
       <w:r>
         <w:t>significant address part (NAP).</w:t>
       </w:r>
-    </w:p>
-    <w:p>
-      <w:pPr>
-        <w:rPr>
-          <w:color w:val="FF0000"/>
-        </w:rPr>
-      </w:pPr>
-      <w:r>
-        <w:rPr>
-          <w:color w:val="FF0000"/>
-        </w:rPr>
-        <w:t>Need explanation of the 3 parts – is the LAP assigned by the company and the UAP/NAP assigned by SIG for a given company?</w:t>
+      <w:r>
+        <w:t xml:space="preserve"> The upper half of BD_ADDR (made up of</w:t>
+      </w:r>
+      <w:r>
+        <w:t xml:space="preserve"> the</w:t>
+      </w:r>
+      <w:r>
+        <w:t xml:space="preserve"> UAP and </w:t>
+      </w:r>
+      <w:r>
+        <w:t xml:space="preserve">the </w:t>
+      </w:r>
+      <w:r>
+        <w:t xml:space="preserve">NAP) is </w:t>
+      </w:r>
+      <w:r>
+        <w:t>assigned by IEEE and helps to determine the manufacturer of the Bluetooth device.</w:t>
+      </w:r>
+      <w:r>
+        <w:t xml:space="preserve"> Unlike the UAP and the NAP, the LAP is assigned by the vendor</w:t>
+      </w:r>
+      <w:r>
+        <w:t>. The format of the entire BD_ADDR is shown here:</w:t>
       </w:r>
     </w:p>
     <w:tbl>
@@ -3042,15 +2705,9 @@
           <w:p>
             <w:pPr>
               <w:jc w:val="center"/>
-              <w:rPr>
-                <w:color w:val="FF0000"/>
-              </w:rPr>
             </w:pPr>
             <w:r>
-              <w:rPr>
-                <w:color w:val="FF0000"/>
-              </w:rPr>
-              <w:t>Company assigned?</w:t>
+              <w:t>Assigned by vendor</w:t>
             </w:r>
           </w:p>
         </w:tc>
@@ -3062,15 +2719,9 @@
           <w:p>
             <w:pPr>
               <w:jc w:val="center"/>
-              <w:rPr>
-                <w:color w:val="FF0000"/>
-              </w:rPr>
             </w:pPr>
             <w:r>
-              <w:rPr>
-                <w:color w:val="FF0000"/>
-              </w:rPr>
-              <w:t>Company ID from SIG?</w:t>
+              <w:t>Assigned by IEEE</w:t>
             </w:r>
           </w:p>
         </w:tc>
@@ -3110,7 +2761,7 @@
         <w:tc>
           <w:tcPr>
             <w:tcW w:w="2106" w:type="dxa"/>
-            <w:shd w:val="clear" w:color="auto" w:fill="BFBFBF" w:themeFill="background1" w:themeFillShade="BF"/>
+            <w:shd w:val="clear" w:color="auto" w:fill="D0CECE" w:themeFill="background2" w:themeFillShade="E6"/>
           </w:tcPr>
           <w:p>
             <w:pPr>
@@ -3129,7 +2780,7 @@
         <w:tc>
           <w:tcPr>
             <w:tcW w:w="2229" w:type="dxa"/>
-            <w:shd w:val="clear" w:color="auto" w:fill="BFBFBF" w:themeFill="background1" w:themeFillShade="BF"/>
+            <w:shd w:val="clear" w:color="auto" w:fill="D0CECE" w:themeFill="background2" w:themeFillShade="E6"/>
           </w:tcPr>
           <w:p>
             <w:pPr>
@@ -3251,7 +2902,7 @@
       <w:pPr>
         <w:pStyle w:val="Heading2"/>
       </w:pPr>
-      <w:bookmarkStart w:id="9" w:name="_Toc517111757"/>
+      <w:bookmarkStart w:id="9" w:name="_Toc520276083"/>
       <w:r>
         <w:t xml:space="preserve">Piconet </w:t>
       </w:r>
@@ -3283,7 +2934,7 @@
       <w:pPr>
         <w:pStyle w:val="Heading2"/>
       </w:pPr>
-      <w:bookmarkStart w:id="10" w:name="_Toc517111758"/>
+      <w:bookmarkStart w:id="10" w:name="_Toc520276084"/>
       <w:r>
         <w:t xml:space="preserve">Channel </w:t>
       </w:r>
@@ -3342,7 +2993,7 @@
       <w:pPr>
         <w:pStyle w:val="Heading2"/>
       </w:pPr>
-      <w:bookmarkStart w:id="11" w:name="_Toc517111759"/>
+      <w:bookmarkStart w:id="11" w:name="_Toc520276085"/>
       <w:r>
         <w:t>Time slots</w:t>
       </w:r>
@@ -3383,10 +3034,10 @@
       </w:pPr>
       <w:r>
         <w:object w:dxaOrig="7994" w:dyaOrig="4865" w14:anchorId="7DD39B62">
-          <v:shape id="_x0000_i1028" type="#_x0000_t75" style="width:278pt;height:169.05pt" o:ole="">
+          <v:shape id="_x0000_i1028" type="#_x0000_t75" style="width:278.25pt;height:168.75pt" o:ole="">
             <v:imagedata r:id="rId14" o:title=""/>
           </v:shape>
-          <o:OLEObject Type="Embed" ProgID="Visio.Drawing.11" ShapeID="_x0000_i1028" DrawAspect="Content" ObjectID="_1590913579" r:id="rId15"/>
+          <o:OLEObject Type="Embed" ProgID="Visio.Drawing.11" ShapeID="_x0000_i1028" DrawAspect="Content" ObjectID="_1594018050" r:id="rId15"/>
         </w:object>
       </w:r>
     </w:p>
@@ -3428,10 +3079,10 @@
       </w:pPr>
       <w:r>
         <w:object w:dxaOrig="7994" w:dyaOrig="4865" w14:anchorId="065AA5F0">
-          <v:shape id="_x0000_i1029" type="#_x0000_t75" style="width:279.85pt;height:170.9pt;mso-position-vertical:absolute" o:ole="">
+          <v:shape id="_x0000_i1029" type="#_x0000_t75" style="width:279.75pt;height:171pt;mso-position-vertical:absolute" o:ole="">
             <v:imagedata r:id="rId16" o:title=""/>
           </v:shape>
-          <o:OLEObject Type="Embed" ProgID="Visio.Drawing.11" ShapeID="_x0000_i1029" DrawAspect="Content" ObjectID="_1590913580" r:id="rId17"/>
+          <o:OLEObject Type="Embed" ProgID="Visio.Drawing.11" ShapeID="_x0000_i1029" DrawAspect="Content" ObjectID="_1594018051" r:id="rId17"/>
         </w:object>
       </w:r>
       <w:r>
@@ -3444,10 +3095,10 @@
       </w:pPr>
       <w:r>
         <w:object w:dxaOrig="10874" w:dyaOrig="4865" w14:anchorId="28F24B79">
-          <v:shape id="_x0000_i1030" type="#_x0000_t75" style="width:381.9pt;height:170.9pt" o:ole="">
+          <v:shape id="_x0000_i1030" type="#_x0000_t75" style="width:381.75pt;height:171pt" o:ole="">
             <v:imagedata r:id="rId18" o:title=""/>
           </v:shape>
-          <o:OLEObject Type="Embed" ProgID="Visio.Drawing.11" ShapeID="_x0000_i1030" DrawAspect="Content" ObjectID="_1590913581" r:id="rId19"/>
+          <o:OLEObject Type="Embed" ProgID="Visio.Drawing.11" ShapeID="_x0000_i1030" DrawAspect="Content" ObjectID="_1594018052" r:id="rId19"/>
         </w:object>
       </w:r>
     </w:p>
@@ -3505,10 +3156,10 @@
       </w:pPr>
       <w:r>
         <w:object w:dxaOrig="10874" w:dyaOrig="4867" w14:anchorId="3A9D2D1D">
-          <v:shape id="_x0000_i1031" type="#_x0000_t75" style="width:381.9pt;height:170.3pt" o:ole="">
+          <v:shape id="_x0000_i1031" type="#_x0000_t75" style="width:381.75pt;height:170.25pt" o:ole="">
             <v:imagedata r:id="rId20" o:title=""/>
           </v:shape>
-          <o:OLEObject Type="Embed" ProgID="Visio.Drawing.11" ShapeID="_x0000_i1031" DrawAspect="Content" ObjectID="_1590913582" r:id="rId21"/>
+          <o:OLEObject Type="Embed" ProgID="Visio.Drawing.11" ShapeID="_x0000_i1031" DrawAspect="Content" ObjectID="_1594018053" r:id="rId21"/>
         </w:object>
       </w:r>
     </w:p>
@@ -3521,7 +3172,7 @@
       <w:pPr>
         <w:pStyle w:val="Heading1"/>
       </w:pPr>
-      <w:bookmarkStart w:id="12" w:name="_Toc517111760"/>
+      <w:bookmarkStart w:id="12" w:name="_Toc520276086"/>
       <w:r>
         <w:t>Logical Transports (Links)</w:t>
       </w:r>
@@ -3616,7 +3267,7 @@
       <w:pPr>
         <w:pStyle w:val="Heading2"/>
       </w:pPr>
-      <w:bookmarkStart w:id="13" w:name="_Toc517111761"/>
+      <w:bookmarkStart w:id="13" w:name="_Toc520276087"/>
       <w:r>
         <w:t>Synchronous Connection-Oriented (SCO)</w:t>
       </w:r>
@@ -3655,7 +3306,7 @@
       <w:pPr>
         <w:pStyle w:val="Heading2"/>
       </w:pPr>
-      <w:bookmarkStart w:id="14" w:name="_Toc517111762"/>
+      <w:bookmarkStart w:id="14" w:name="_Toc520276088"/>
       <w:r>
         <w:t>Extended Synchronous Connection-Oriented (</w:t>
       </w:r>
@@ -3716,7 +3367,7 @@
       <w:pPr>
         <w:pStyle w:val="Heading2"/>
       </w:pPr>
-      <w:bookmarkStart w:id="15" w:name="_Toc517111763"/>
+      <w:bookmarkStart w:id="15" w:name="_Toc520276089"/>
       <w:r>
         <w:t>Asynchronous Connection-</w:t>
       </w:r>
@@ -3767,7 +3418,7 @@
       <w:pPr>
         <w:pStyle w:val="Heading2"/>
       </w:pPr>
-      <w:bookmarkStart w:id="16" w:name="_Toc517111764"/>
+      <w:bookmarkStart w:id="16" w:name="_Toc520276090"/>
       <w:r>
         <w:t>Active Slave Broadcast (AS</w:t>
       </w:r>
@@ -3797,7 +3448,7 @@
       <w:pPr>
         <w:pStyle w:val="Heading2"/>
       </w:pPr>
-      <w:bookmarkStart w:id="17" w:name="_Toc517111765"/>
+      <w:bookmarkStart w:id="17" w:name="_Toc520276091"/>
       <w:r>
         <w:t>Parked Slave Broadcast (PSB)</w:t>
       </w:r>
@@ -3826,7 +3477,7 @@
       <w:pPr>
         <w:pStyle w:val="Heading1"/>
       </w:pPr>
-      <w:bookmarkStart w:id="18" w:name="_Toc517111766"/>
+      <w:bookmarkStart w:id="18" w:name="_Toc520276092"/>
       <w:r>
         <w:t>States and State Transitions</w:t>
       </w:r>
@@ -3852,10 +3503,10 @@
       </w:pPr>
       <w:r>
         <w:object w:dxaOrig="11000" w:dyaOrig="6901" w14:anchorId="7A05FF92">
-          <v:shape id="_x0000_i1032" type="#_x0000_t75" style="width:386.3pt;height:243.55pt" o:ole="">
+          <v:shape id="_x0000_i1032" type="#_x0000_t75" style="width:387pt;height:243.75pt" o:ole="">
             <v:imagedata r:id="rId22" o:title=""/>
           </v:shape>
-          <o:OLEObject Type="Embed" ProgID="Visio.Drawing.11" ShapeID="_x0000_i1032" DrawAspect="Content" ObjectID="_1590913583" r:id="rId23"/>
+          <o:OLEObject Type="Embed" ProgID="Visio.Drawing.11" ShapeID="_x0000_i1032" DrawAspect="Content" ObjectID="_1594018054" r:id="rId23"/>
         </w:object>
       </w:r>
     </w:p>
@@ -3898,7 +3549,7 @@
       <w:pPr>
         <w:pStyle w:val="Heading2"/>
       </w:pPr>
-      <w:bookmarkStart w:id="19" w:name="_Toc517111767"/>
+      <w:bookmarkStart w:id="19" w:name="_Toc520276093"/>
       <w:r>
         <w:t>Inquiry</w:t>
       </w:r>
@@ -3948,10 +3599,10 @@
       </w:pPr>
       <w:r>
         <w:object w:dxaOrig="10523" w:dyaOrig="5199" w14:anchorId="621638B9">
-          <v:shape id="_x0000_i1033" type="#_x0000_t75" style="width:311.8pt;height:154.65pt" o:ole="">
+          <v:shape id="_x0000_i1033" type="#_x0000_t75" style="width:312pt;height:154.5pt" o:ole="">
             <v:imagedata r:id="rId24" o:title=""/>
           </v:shape>
-          <o:OLEObject Type="Embed" ProgID="Visio.Drawing.11" ShapeID="_x0000_i1033" DrawAspect="Content" ObjectID="_1590913584" r:id="rId25"/>
+          <o:OLEObject Type="Embed" ProgID="Visio.Drawing.11" ShapeID="_x0000_i1033" DrawAspect="Content" ObjectID="_1594018055" r:id="rId25"/>
         </w:object>
       </w:r>
     </w:p>
@@ -4016,10 +3667,18 @@
         <w:tc>
           <w:tcPr>
             <w:tcW w:w="1157" w:type="dxa"/>
-            <w:shd w:val="clear" w:color="auto" w:fill="BFBFBF" w:themeFill="background1" w:themeFillShade="BF"/>
+            <w:shd w:val="clear" w:color="auto" w:fill="D0CECE" w:themeFill="background2" w:themeFillShade="E6"/>
           </w:tcPr>
           <w:p>
-            <w:r>
+            <w:pPr>
+              <w:rPr>
+                <w:b/>
+              </w:rPr>
+            </w:pPr>
+            <w:r>
+              <w:rPr>
+                <w:b/>
+              </w:rPr>
               <w:t>Value</w:t>
             </w:r>
           </w:p>
@@ -4027,10 +3686,18 @@
         <w:tc>
           <w:tcPr>
             <w:tcW w:w="5825" w:type="dxa"/>
-            <w:shd w:val="clear" w:color="auto" w:fill="BFBFBF" w:themeFill="background1" w:themeFillShade="BF"/>
+            <w:shd w:val="clear" w:color="auto" w:fill="D0CECE" w:themeFill="background2" w:themeFillShade="E6"/>
           </w:tcPr>
           <w:p>
-            <w:r>
+            <w:pPr>
+              <w:rPr>
+                <w:b/>
+              </w:rPr>
+            </w:pPr>
+            <w:r>
+              <w:rPr>
+                <w:b/>
+              </w:rPr>
               <w:t>Description</w:t>
             </w:r>
           </w:p>
@@ -4121,7 +3788,7 @@
       <w:pPr>
         <w:pStyle w:val="Heading2"/>
       </w:pPr>
-      <w:bookmarkStart w:id="20" w:name="_Toc517111768"/>
+      <w:bookmarkStart w:id="20" w:name="_Toc520276094"/>
       <w:r>
         <w:lastRenderedPageBreak/>
         <w:t>Paging</w:t>
@@ -4185,10 +3852,18 @@
         <w:tc>
           <w:tcPr>
             <w:tcW w:w="1157" w:type="dxa"/>
-            <w:shd w:val="clear" w:color="auto" w:fill="BFBFBF" w:themeFill="background1" w:themeFillShade="BF"/>
+            <w:shd w:val="clear" w:color="auto" w:fill="D0CECE" w:themeFill="background2" w:themeFillShade="E6"/>
           </w:tcPr>
           <w:p>
-            <w:r>
+            <w:pPr>
+              <w:rPr>
+                <w:b/>
+              </w:rPr>
+            </w:pPr>
+            <w:r>
+              <w:rPr>
+                <w:b/>
+              </w:rPr>
               <w:t>Value</w:t>
             </w:r>
           </w:p>
@@ -4196,10 +3871,18 @@
         <w:tc>
           <w:tcPr>
             <w:tcW w:w="5825" w:type="dxa"/>
-            <w:shd w:val="clear" w:color="auto" w:fill="BFBFBF" w:themeFill="background1" w:themeFillShade="BF"/>
+            <w:shd w:val="clear" w:color="auto" w:fill="D0CECE" w:themeFill="background2" w:themeFillShade="E6"/>
           </w:tcPr>
           <w:p>
-            <w:r>
+            <w:pPr>
+              <w:rPr>
+                <w:b/>
+              </w:rPr>
+            </w:pPr>
+            <w:r>
+              <w:rPr>
+                <w:b/>
+              </w:rPr>
               <w:t>Description</w:t>
             </w:r>
           </w:p>
@@ -4266,7 +3949,7 @@
       <w:pPr>
         <w:pStyle w:val="Heading2"/>
       </w:pPr>
-      <w:bookmarkStart w:id="21" w:name="_Toc517111769"/>
+      <w:bookmarkStart w:id="21" w:name="_Toc520276095"/>
       <w:r>
         <w:t>Sniff</w:t>
       </w:r>
@@ -4304,10 +3987,10 @@
       </w:pPr>
       <w:r>
         <w:object w:dxaOrig="10514" w:dyaOrig="5125" w14:anchorId="31B180ED">
-          <v:shape id="_x0000_i1034" type="#_x0000_t75" style="width:368.15pt;height:179.05pt" o:ole="">
+          <v:shape id="_x0000_i1034" type="#_x0000_t75" style="width:368.25pt;height:179.25pt" o:ole="">
             <v:imagedata r:id="rId26" o:title=""/>
           </v:shape>
-          <o:OLEObject Type="Embed" ProgID="Visio.Drawing.11" ShapeID="_x0000_i1034" DrawAspect="Content" ObjectID="_1590913585" r:id="rId27"/>
+          <o:OLEObject Type="Embed" ProgID="Visio.Drawing.11" ShapeID="_x0000_i1034" DrawAspect="Content" ObjectID="_1594018056" r:id="rId27"/>
         </w:object>
       </w:r>
     </w:p>
@@ -4315,7 +3998,7 @@
       <w:pPr>
         <w:pStyle w:val="Heading2"/>
       </w:pPr>
-      <w:bookmarkStart w:id="22" w:name="_Toc517111770"/>
+      <w:bookmarkStart w:id="22" w:name="_Toc520276096"/>
       <w:r>
         <w:t>Hold</w:t>
       </w:r>
@@ -4343,7 +4026,7 @@
       <w:pPr>
         <w:pStyle w:val="Heading2"/>
       </w:pPr>
-      <w:bookmarkStart w:id="23" w:name="_Toc517111771"/>
+      <w:bookmarkStart w:id="23" w:name="_Toc520276097"/>
       <w:r>
         <w:lastRenderedPageBreak/>
         <w:t>Park</w:t>
@@ -4433,10 +4116,10 @@
       </w:pPr>
       <w:r>
         <w:object w:dxaOrig="9805" w:dyaOrig="3039" w14:anchorId="51F4D057">
-          <v:shape id="_x0000_i1035" type="#_x0000_t75" style="width:341.2pt;height:106.45pt" o:ole="">
+          <v:shape id="_x0000_i1035" type="#_x0000_t75" style="width:341.25pt;height:106.5pt" o:ole="">
             <v:imagedata r:id="rId28" o:title=""/>
           </v:shape>
-          <o:OLEObject Type="Embed" ProgID="Visio.Drawing.11" ShapeID="_x0000_i1035" DrawAspect="Content" ObjectID="_1590913586" r:id="rId29"/>
+          <o:OLEObject Type="Embed" ProgID="Visio.Drawing.11" ShapeID="_x0000_i1035" DrawAspect="Content" ObjectID="_1594018057" r:id="rId29"/>
         </w:object>
       </w:r>
     </w:p>
@@ -4478,10 +4161,10 @@
       </w:pPr>
       <w:r>
         <w:object w:dxaOrig="10874" w:dyaOrig="3000" w14:anchorId="14D4BF8C">
-          <v:shape id="_x0000_i1036" type="#_x0000_t75" style="width:381.3pt;height:104.55pt" o:ole="">
+          <v:shape id="_x0000_i1036" type="#_x0000_t75" style="width:381pt;height:104.25pt" o:ole="">
             <v:imagedata r:id="rId30" o:title=""/>
           </v:shape>
-          <o:OLEObject Type="Embed" ProgID="Visio.Drawing.11" ShapeID="_x0000_i1036" DrawAspect="Content" ObjectID="_1590913587" r:id="rId31"/>
+          <o:OLEObject Type="Embed" ProgID="Visio.Drawing.11" ShapeID="_x0000_i1036" DrawAspect="Content" ObjectID="_1594018058" r:id="rId31"/>
         </w:object>
       </w:r>
     </w:p>
@@ -4504,7 +4187,7 @@
       <w:pPr>
         <w:pStyle w:val="Heading1"/>
       </w:pPr>
-      <w:bookmarkStart w:id="24" w:name="_Toc517111772"/>
+      <w:bookmarkStart w:id="24" w:name="_Toc520276098"/>
       <w:r>
         <w:lastRenderedPageBreak/>
         <w:t>Packets</w:t>
@@ -4673,14 +4356,14 @@
         <w:gridCol w:w="1278"/>
         <w:gridCol w:w="900"/>
         <w:gridCol w:w="810"/>
-        <w:gridCol w:w="811"/>
-        <w:gridCol w:w="3150"/>
-        <w:gridCol w:w="812"/>
+        <w:gridCol w:w="1260"/>
+        <w:gridCol w:w="2701"/>
+        <w:gridCol w:w="1169"/>
       </w:tblGrid>
       <w:tr>
         <w:tc>
           <w:tcPr>
-            <w:tcW w:w="7761" w:type="dxa"/>
+            <w:tcW w:w="8118" w:type="dxa"/>
             <w:gridSpan w:val="6"/>
           </w:tcPr>
           <w:p>
@@ -4691,7 +4374,13 @@
               </w:rPr>
             </w:pPr>
             <w:r>
-              <w:t>LSB                                                                                                                                                        MSB</w:t>
+              <w:t xml:space="preserve">LSB                                                                                                                                                  </w:t>
+            </w:r>
+            <w:r>
+              <w:t xml:space="preserve">        </w:t>
+            </w:r>
+            <w:r>
+              <w:t xml:space="preserve">      MSB</w:t>
             </w:r>
           </w:p>
         </w:tc>
@@ -4756,7 +4445,7 @@
         </w:tc>
         <w:tc>
           <w:tcPr>
-            <w:tcW w:w="811" w:type="dxa"/>
+            <w:tcW w:w="1260" w:type="dxa"/>
           </w:tcPr>
           <w:p>
             <w:pPr>
@@ -4775,7 +4464,7 @@
         </w:tc>
         <w:tc>
           <w:tcPr>
-            <w:tcW w:w="3150" w:type="dxa"/>
+            <w:tcW w:w="2701" w:type="dxa"/>
           </w:tcPr>
           <w:p>
             <w:pPr>
@@ -4794,7 +4483,7 @@
         </w:tc>
         <w:tc>
           <w:tcPr>
-            <w:tcW w:w="812" w:type="dxa"/>
+            <w:tcW w:w="1169" w:type="dxa"/>
           </w:tcPr>
           <w:p>
             <w:pPr>
@@ -4846,21 +4535,36 @@
           <w:p>
             <w:pPr>
               <w:jc w:val="center"/>
+            </w:pPr>
+            <w:r>
+              <w:t>5</w:t>
+            </w:r>
+            <w:r>
               <w:rPr>
-                <w:color w:val="FF0000"/>
+                <w:rFonts w:cs="Calibri"/>
               </w:rPr>
-            </w:pPr>
+              <w:t>±</w:t>
+            </w:r>
             <w:r>
               <w:rPr>
-                <w:color w:val="FF0000"/>
+                <w:rFonts w:cs="Calibri"/>
               </w:rPr>
-              <w:t>Time?</w:t>
+              <w:t xml:space="preserve">¼ </w:t>
+            </w:r>
+            <w:r>
+              <w:rPr>
+                <w:rFonts w:cs="Calibri"/>
+              </w:rPr>
+              <w:t>µ</w:t>
+            </w:r>
+            <w:r>
+              <w:t>s</w:t>
             </w:r>
           </w:p>
         </w:tc>
         <w:tc>
           <w:tcPr>
-            <w:tcW w:w="811" w:type="dxa"/>
+            <w:tcW w:w="1260" w:type="dxa"/>
           </w:tcPr>
           <w:p>
             <w:pPr>
@@ -4870,78 +4574,39 @@
               </w:rPr>
             </w:pPr>
             <w:r>
-              <w:rPr>
-                <w:color w:val="FF0000"/>
-              </w:rPr>
-              <w:t xml:space="preserve">X </w:t>
-            </w:r>
-            <w:r>
-              <w:rPr>
-                <w:color w:val="FF0000"/>
-              </w:rPr>
-              <w:t>bits</w:t>
-            </w:r>
-            <w:r>
-              <w:rPr>
-                <w:color w:val="FF0000"/>
-              </w:rPr>
-              <w:t>?</w:t>
+              <w:t>42</w:t>
+            </w:r>
+            <w:r>
+              <w:t xml:space="preserve"> or </w:t>
+            </w:r>
+            <w:r>
+              <w:t>63</w:t>
+            </w:r>
+            <w:r>
+              <w:t xml:space="preserve"> bits</w:t>
             </w:r>
           </w:p>
         </w:tc>
         <w:tc>
           <w:tcPr>
-            <w:tcW w:w="3150" w:type="dxa"/>
+            <w:tcW w:w="2701" w:type="dxa"/>
           </w:tcPr>
           <w:p>
             <w:pPr>
               <w:jc w:val="center"/>
             </w:pPr>
-            <w:r>
-              <w:rPr>
-                <w:color w:val="FF0000"/>
-              </w:rPr>
-              <w:t>0 - 2745</w:t>
-            </w:r>
-            <w:r>
-              <w:rPr>
-                <w:color w:val="FF0000"/>
-              </w:rPr>
-              <w:t xml:space="preserve"> bits</w:t>
-            </w:r>
-            <w:r>
-              <w:rPr>
-                <w:color w:val="FF0000"/>
-              </w:rPr>
-              <w:t xml:space="preserve"> ???</w:t>
-            </w:r>
           </w:p>
         </w:tc>
         <w:tc>
           <w:tcPr>
-            <w:tcW w:w="812" w:type="dxa"/>
+            <w:tcW w:w="1169" w:type="dxa"/>
           </w:tcPr>
           <w:p>
             <w:pPr>
               <w:jc w:val="center"/>
             </w:pPr>
             <w:r>
-              <w:rPr>
-                <w:color w:val="FF0000"/>
-              </w:rPr>
-              <w:t xml:space="preserve">4 </w:t>
-            </w:r>
-            <w:r>
-              <w:rPr>
-                <w:color w:val="FF0000"/>
-              </w:rPr>
-              <w:t>bits</w:t>
-            </w:r>
-            <w:r>
-              <w:rPr>
-                <w:color w:val="FF0000"/>
-              </w:rPr>
-              <w:t>?</w:t>
+              <w:t>4 or 6 bits</w:t>
             </w:r>
           </w:p>
         </w:tc>
@@ -4973,7 +4638,7 @@
         </w:tc>
         <w:tc>
           <w:tcPr>
-            <w:tcW w:w="4773" w:type="dxa"/>
+            <w:tcW w:w="5130" w:type="dxa"/>
             <w:gridSpan w:val="3"/>
           </w:tcPr>
           <w:p>
@@ -4990,14 +4655,20 @@
     <w:p/>
     <w:p>
       <w:r>
-        <w:t>Note that the Access Code and Header are sent using basic rage (i.e. GFSK) and the payload is sent using enhanced data rate (i.e. DPSK). The guard time is used to allow the physical channel change modulation schemes.</w:t>
+        <w:t>Note that the Access Code and Header are sent using basic ra</w:t>
+      </w:r>
+      <w:r>
+        <w:t>t</w:t>
+      </w:r>
+      <w:r>
+        <w:t>e (i.e. GFSK) and the payload is sent using enhanced data rate (i.e. DPSK). The guard time is used to allow the physical channel change modulation schemes.</w:t>
       </w:r>
     </w:p>
     <w:p>
       <w:pPr>
         <w:pStyle w:val="Heading2"/>
       </w:pPr>
-      <w:bookmarkStart w:id="25" w:name="_Toc517111773"/>
+      <w:bookmarkStart w:id="25" w:name="_Toc520276099"/>
       <w:r>
         <w:t>Access Code</w:t>
       </w:r>
@@ -5166,7 +4837,7 @@
       <w:pPr>
         <w:pStyle w:val="Heading2"/>
       </w:pPr>
-      <w:bookmarkStart w:id="26" w:name="_Toc517111774"/>
+      <w:bookmarkStart w:id="26" w:name="_Toc520276100"/>
       <w:r>
         <w:lastRenderedPageBreak/>
         <w:t>Header</w:t>
@@ -5613,188 +5284,585 @@
     <w:p/>
     <w:p>
       <w:pPr>
-        <w:rPr>
-          <w:color w:val="FF0000"/>
-        </w:rPr>
-      </w:pPr>
-      <w:r>
-        <w:rPr>
-          <w:color w:val="FF0000"/>
-        </w:rPr>
-        <w:t>Details on different p</w:t>
-      </w:r>
-      <w:r>
-        <w:rPr>
-          <w:color w:val="FF0000"/>
-        </w:rPr>
-        <w:t>acket types</w:t>
-      </w:r>
-      <w:r>
-        <w:rPr>
-          <w:color w:val="FF0000"/>
-        </w:rPr>
-        <w:t xml:space="preserve"> (segment-1, -2, -3, -4, ID, NULL, POLL, FHS, </w:t>
-      </w:r>
-      <w:r>
-        <w:rPr>
-          <w:color w:val="FF0000"/>
-        </w:rPr>
-        <w:t xml:space="preserve">SCO (HV1, 2, 3, DV), </w:t>
-      </w:r>
-      <w:proofErr w:type="spellStart"/>
-      <w:r>
-        <w:rPr>
-          <w:color w:val="FF0000"/>
-        </w:rPr>
-        <w:t>eSCO</w:t>
-      </w:r>
-      <w:proofErr w:type="spellEnd"/>
-      <w:r>
-        <w:rPr>
-          <w:color w:val="FF0000"/>
-        </w:rPr>
-        <w:t>, ACL</w:t>
-      </w:r>
-      <w:r>
-        <w:rPr>
-          <w:color w:val="FF0000"/>
-        </w:rPr>
-        <w:t>)</w:t>
-      </w:r>
-      <w:r>
-        <w:rPr>
-          <w:color w:val="FF0000"/>
-        </w:rPr>
-        <w:t xml:space="preserve"> are not discussed. Is that beyond the scope of this?</w:t>
-      </w:r>
-    </w:p>
+        <w:pStyle w:val="Heading2"/>
+      </w:pPr>
+      <w:bookmarkStart w:id="27" w:name="_Toc520276101"/>
+      <w:r>
+        <w:t>Common Packets</w:t>
+      </w:r>
+      <w:bookmarkEnd w:id="27"/>
+    </w:p>
+    <w:p>
+      <w:r>
+        <w:t>The</w:t>
+      </w:r>
+      <w:r>
+        <w:t>re are five common kinds of packets</w:t>
+      </w:r>
+      <w:r>
+        <w:t>: ID, NULL, POLL, FHS, and DM1</w:t>
+      </w:r>
+      <w:r>
+        <w:t>.</w:t>
+      </w:r>
+      <w:r>
+        <w:t xml:space="preserve"> The table below shows a few details about each of these (along with a few other types of packets).</w:t>
+      </w:r>
+      <w:r>
+        <w:t xml:space="preserve"> More information</w:t>
+      </w:r>
+      <w:r>
+        <w:t xml:space="preserve"> on these can be found in the Bluetooth Core Specifications under </w:t>
+      </w:r>
+      <w:r>
+        <w:t xml:space="preserve">Vol 2: </w:t>
+      </w:r>
+      <w:r>
+        <w:t>Core System Package</w:t>
+      </w:r>
+      <w:r>
+        <w:sym w:font="Wingdings" w:char="F0E0"/>
+      </w:r>
+      <w:r>
+        <w:t>Baseband Specification</w:t>
+      </w:r>
+      <w:r>
+        <w:sym w:font="Wingdings" w:char="F0E0"/>
+      </w:r>
+      <w:r>
+        <w:t>Packets</w:t>
+      </w:r>
+      <w:r>
+        <w:sym w:font="Wingdings" w:char="F0E0"/>
+      </w:r>
+      <w:r>
+        <w:t>Packet Types.</w:t>
+      </w:r>
+    </w:p>
+    <w:tbl>
+      <w:tblPr>
+        <w:tblStyle w:val="TableGrid"/>
+        <w:tblW w:w="0" w:type="auto"/>
+        <w:jc w:val="center"/>
+        <w:tblLook w:val="04A0" w:firstRow="1" w:lastRow="0" w:firstColumn="1" w:lastColumn="0" w:noHBand="0" w:noVBand="1"/>
+      </w:tblPr>
+      <w:tblGrid>
+        <w:gridCol w:w="1278"/>
+        <w:gridCol w:w="1219"/>
+        <w:gridCol w:w="6858"/>
+      </w:tblGrid>
+      <w:tr>
+        <w:trPr>
+          <w:jc w:val="center"/>
+        </w:trPr>
+        <w:tc>
+          <w:tcPr>
+            <w:tcW w:w="1278" w:type="dxa"/>
+            <w:shd w:val="clear" w:color="auto" w:fill="D0CECE" w:themeFill="background2" w:themeFillShade="E6"/>
+          </w:tcPr>
+          <w:p>
+            <w:pPr>
+              <w:jc w:val="center"/>
+              <w:rPr>
+                <w:b/>
+              </w:rPr>
+            </w:pPr>
+            <w:r>
+              <w:rPr>
+                <w:b/>
+              </w:rPr>
+              <w:t>Packet Type</w:t>
+            </w:r>
+          </w:p>
+        </w:tc>
+        <w:tc>
+          <w:tcPr>
+            <w:tcW w:w="1219" w:type="dxa"/>
+            <w:shd w:val="clear" w:color="auto" w:fill="D0CECE" w:themeFill="background2" w:themeFillShade="E6"/>
+          </w:tcPr>
+          <w:p>
+            <w:pPr>
+              <w:jc w:val="center"/>
+              <w:rPr>
+                <w:b/>
+              </w:rPr>
+            </w:pPr>
+            <w:r>
+              <w:rPr>
+                <w:b/>
+              </w:rPr>
+              <w:t>Packet Size</w:t>
+            </w:r>
+          </w:p>
+        </w:tc>
+        <w:tc>
+          <w:tcPr>
+            <w:tcW w:w="6858" w:type="dxa"/>
+            <w:shd w:val="clear" w:color="auto" w:fill="D0CECE" w:themeFill="background2" w:themeFillShade="E6"/>
+          </w:tcPr>
+          <w:p>
+            <w:pPr>
+              <w:jc w:val="center"/>
+              <w:rPr>
+                <w:b/>
+              </w:rPr>
+            </w:pPr>
+            <w:r>
+              <w:rPr>
+                <w:b/>
+              </w:rPr>
+              <w:t>Packet Information</w:t>
+            </w:r>
+          </w:p>
+        </w:tc>
+      </w:tr>
+      <w:tr>
+        <w:trPr>
+          <w:jc w:val="center"/>
+        </w:trPr>
+        <w:tc>
+          <w:tcPr>
+            <w:tcW w:w="1278" w:type="dxa"/>
+          </w:tcPr>
+          <w:p>
+            <w:pPr>
+              <w:jc w:val="center"/>
+            </w:pPr>
+            <w:r>
+              <w:t>ID</w:t>
+            </w:r>
+          </w:p>
+        </w:tc>
+        <w:tc>
+          <w:tcPr>
+            <w:tcW w:w="1219" w:type="dxa"/>
+          </w:tcPr>
+          <w:p>
+            <w:pPr>
+              <w:jc w:val="center"/>
+            </w:pPr>
+            <w:r>
+              <w:t>68 bits</w:t>
+            </w:r>
+          </w:p>
+        </w:tc>
+        <w:tc>
+          <w:tcPr>
+            <w:tcW w:w="6858" w:type="dxa"/>
+          </w:tcPr>
+          <w:p>
+            <w:pPr>
+              <w:jc w:val="both"/>
+            </w:pPr>
+            <w:r>
+              <w:t xml:space="preserve">Consists of the device access code (DAC) or the inquiry </w:t>
+            </w:r>
+            <w:r>
+              <w:t>access code (IAC).</w:t>
+            </w:r>
+          </w:p>
+        </w:tc>
+      </w:tr>
+      <w:tr>
+        <w:trPr>
+          <w:jc w:val="center"/>
+        </w:trPr>
+        <w:tc>
+          <w:tcPr>
+            <w:tcW w:w="1278" w:type="dxa"/>
+          </w:tcPr>
+          <w:p>
+            <w:pPr>
+              <w:jc w:val="center"/>
+            </w:pPr>
+            <w:r>
+              <w:t>NULL</w:t>
+            </w:r>
+          </w:p>
+        </w:tc>
+        <w:tc>
+          <w:tcPr>
+            <w:tcW w:w="1219" w:type="dxa"/>
+          </w:tcPr>
+          <w:p>
+            <w:pPr>
+              <w:jc w:val="center"/>
+            </w:pPr>
+            <w:r>
+              <w:t>126 bits</w:t>
+            </w:r>
+          </w:p>
+        </w:tc>
+        <w:tc>
+          <w:tcPr>
+            <w:tcW w:w="6858" w:type="dxa"/>
+          </w:tcPr>
+          <w:p>
+            <w:pPr>
+              <w:jc w:val="both"/>
+            </w:pPr>
+            <w:r>
+              <w:t>Does not have a payload.</w:t>
+            </w:r>
+          </w:p>
+          <w:p>
+            <w:pPr>
+              <w:jc w:val="both"/>
+            </w:pPr>
+            <w:r>
+              <w:t>Used to return link information to the source regarding the success of the previous transmission or the status of the RX buffer.</w:t>
+            </w:r>
+          </w:p>
+        </w:tc>
+      </w:tr>
+      <w:tr>
+        <w:trPr>
+          <w:jc w:val="center"/>
+        </w:trPr>
+        <w:tc>
+          <w:tcPr>
+            <w:tcW w:w="1278" w:type="dxa"/>
+          </w:tcPr>
+          <w:p>
+            <w:pPr>
+              <w:jc w:val="center"/>
+            </w:pPr>
+            <w:r>
+              <w:t>POLL</w:t>
+            </w:r>
+          </w:p>
+        </w:tc>
+        <w:tc>
+          <w:tcPr>
+            <w:tcW w:w="1219" w:type="dxa"/>
+          </w:tcPr>
+          <w:p>
+            <w:pPr>
+              <w:jc w:val="center"/>
+            </w:pPr>
+            <w:r>
+              <w:t>126 bits</w:t>
+            </w:r>
+          </w:p>
+        </w:tc>
+        <w:tc>
+          <w:tcPr>
+            <w:tcW w:w="6858" w:type="dxa"/>
+          </w:tcPr>
+          <w:p>
+            <w:pPr>
+              <w:jc w:val="both"/>
+            </w:pPr>
+            <w:r>
+              <w:t xml:space="preserve">Does not have a </w:t>
+            </w:r>
+            <w:r>
+              <w:t>payload but</w:t>
+            </w:r>
+            <w:r>
+              <w:t xml:space="preserve"> r</w:t>
+            </w:r>
+            <w:r>
+              <w:t>eceives a confirmation from the recipient.</w:t>
+            </w:r>
+          </w:p>
+          <w:p>
+            <w:pPr>
+              <w:jc w:val="both"/>
+            </w:pPr>
+            <w:r>
+              <w:t>Can be used by a master to poll the slaves.</w:t>
+            </w:r>
+          </w:p>
+        </w:tc>
+      </w:tr>
+      <w:tr>
+        <w:trPr>
+          <w:jc w:val="center"/>
+        </w:trPr>
+        <w:tc>
+          <w:tcPr>
+            <w:tcW w:w="1278" w:type="dxa"/>
+          </w:tcPr>
+          <w:p>
+            <w:pPr>
+              <w:jc w:val="center"/>
+            </w:pPr>
+            <w:r>
+              <w:t>FHS</w:t>
+            </w:r>
+          </w:p>
+        </w:tc>
+        <w:tc>
+          <w:tcPr>
+            <w:tcW w:w="1219" w:type="dxa"/>
+          </w:tcPr>
+          <w:p>
+            <w:pPr>
+              <w:jc w:val="center"/>
+            </w:pPr>
+            <w:r>
+              <w:t>366 bits</w:t>
+            </w:r>
+          </w:p>
+        </w:tc>
+        <w:tc>
+          <w:tcPr>
+            <w:tcW w:w="6858" w:type="dxa"/>
+          </w:tcPr>
+          <w:p>
+            <w:pPr>
+              <w:jc w:val="both"/>
+            </w:pPr>
+            <w:r>
+              <w:t>A control packet containing the BD_ADDR, the clock of the sender, and other things.</w:t>
+            </w:r>
+            <w:r>
+              <w:t xml:space="preserve"> </w:t>
+            </w:r>
+            <w:r>
+              <w:t>N</w:t>
+            </w:r>
+            <w:r>
+              <w:t>ot encrypted and does not contain a payload header or MIC.</w:t>
+            </w:r>
+          </w:p>
+          <w:p>
+            <w:pPr>
+              <w:jc w:val="both"/>
+            </w:pPr>
+            <w:r>
+              <w:t xml:space="preserve">Used for </w:t>
+            </w:r>
+            <w:r>
+              <w:t>frequency hop synchronization</w:t>
+            </w:r>
+            <w:r>
+              <w:t xml:space="preserve"> before the piconet channel has been established, or when changing to a new piconet.</w:t>
+            </w:r>
+          </w:p>
+        </w:tc>
+      </w:tr>
+      <w:tr>
+        <w:trPr>
+          <w:jc w:val="center"/>
+        </w:trPr>
+        <w:tc>
+          <w:tcPr>
+            <w:tcW w:w="1278" w:type="dxa"/>
+          </w:tcPr>
+          <w:p>
+            <w:pPr>
+              <w:jc w:val="center"/>
+            </w:pPr>
+            <w:r>
+              <w:t>ACL</w:t>
+            </w:r>
+          </w:p>
+        </w:tc>
+        <w:tc>
+          <w:tcPr>
+            <w:tcW w:w="1219" w:type="dxa"/>
+          </w:tcPr>
+          <w:p>
+            <w:pPr>
+              <w:jc w:val="center"/>
+            </w:pPr>
+            <w:r>
+              <w:t>Varies</w:t>
+            </w:r>
+          </w:p>
+        </w:tc>
+        <w:tc>
+          <w:tcPr>
+            <w:tcW w:w="6858" w:type="dxa"/>
+          </w:tcPr>
+          <w:p>
+            <w:pPr>
+              <w:jc w:val="both"/>
+            </w:pPr>
+            <w:r>
+              <w:t>Includes DM1, DH1, DM3, AUX1, and other types of packets.</w:t>
+            </w:r>
+          </w:p>
+          <w:p>
+            <w:pPr>
+              <w:jc w:val="both"/>
+            </w:pPr>
+            <w:r>
+              <w:t>Used on the asynchronous logical transport and the CSB logical transport (</w:t>
+            </w:r>
+            <w:r>
+              <w:t>user data or control data)</w:t>
+            </w:r>
+            <w:r>
+              <w:t>.</w:t>
+            </w:r>
+          </w:p>
+        </w:tc>
+      </w:tr>
+      <w:tr>
+        <w:trPr>
+          <w:jc w:val="center"/>
+        </w:trPr>
+        <w:tc>
+          <w:tcPr>
+            <w:tcW w:w="1278" w:type="dxa"/>
+          </w:tcPr>
+          <w:p>
+            <w:pPr>
+              <w:jc w:val="center"/>
+            </w:pPr>
+            <w:r>
+              <w:t>SCO</w:t>
+            </w:r>
+          </w:p>
+        </w:tc>
+        <w:tc>
+          <w:tcPr>
+            <w:tcW w:w="1219" w:type="dxa"/>
+          </w:tcPr>
+          <w:p>
+            <w:pPr>
+              <w:jc w:val="center"/>
+            </w:pPr>
+            <w:r>
+              <w:t>Varies</w:t>
+            </w:r>
+          </w:p>
+        </w:tc>
+        <w:tc>
+          <w:tcPr>
+            <w:tcW w:w="6858" w:type="dxa"/>
+          </w:tcPr>
+          <w:p>
+            <w:pPr>
+              <w:jc w:val="both"/>
+            </w:pPr>
+            <w:r>
+              <w:t>HV and DV packets are used on the synchronous SCO logical transport.</w:t>
+            </w:r>
+          </w:p>
+          <w:p>
+            <w:pPr>
+              <w:jc w:val="both"/>
+            </w:pPr>
+            <w:r>
+              <w:t xml:space="preserve">Typically used for 64kb/s speech </w:t>
+            </w:r>
+            <w:r>
+              <w:t>transmission but</w:t>
+            </w:r>
+            <w:r>
+              <w:t xml:space="preserve"> can also be used to transport transparent synchronous data.</w:t>
+            </w:r>
+          </w:p>
+        </w:tc>
+      </w:tr>
+      <w:tr>
+        <w:trPr>
+          <w:jc w:val="center"/>
+        </w:trPr>
+        <w:tc>
+          <w:tcPr>
+            <w:tcW w:w="1278" w:type="dxa"/>
+          </w:tcPr>
+          <w:p>
+            <w:pPr>
+              <w:jc w:val="center"/>
+            </w:pPr>
+            <w:proofErr w:type="spellStart"/>
+            <w:r>
+              <w:t>eSCO</w:t>
+            </w:r>
+            <w:proofErr w:type="spellEnd"/>
+          </w:p>
+        </w:tc>
+        <w:tc>
+          <w:tcPr>
+            <w:tcW w:w="1219" w:type="dxa"/>
+          </w:tcPr>
+          <w:p>
+            <w:pPr>
+              <w:jc w:val="center"/>
+            </w:pPr>
+            <w:r>
+              <w:t>Varies</w:t>
+            </w:r>
+          </w:p>
+        </w:tc>
+        <w:tc>
+          <w:tcPr>
+            <w:tcW w:w="6858" w:type="dxa"/>
+          </w:tcPr>
+          <w:p>
+            <w:pPr>
+              <w:jc w:val="both"/>
+            </w:pPr>
+            <w:r>
+              <w:t xml:space="preserve">EV packets are used on the synchronous </w:t>
+            </w:r>
+            <w:proofErr w:type="spellStart"/>
+            <w:r>
+              <w:t>eSCO</w:t>
+            </w:r>
+            <w:proofErr w:type="spellEnd"/>
+            <w:r>
+              <w:t xml:space="preserve"> logical transport.</w:t>
+            </w:r>
+          </w:p>
+          <w:p>
+            <w:pPr>
+              <w:jc w:val="both"/>
+            </w:pPr>
+            <w:r>
+              <w:t>Used for 64kb/s speech transmission and 64kb/s transparent data</w:t>
+            </w:r>
+            <w:r>
+              <w:t>.</w:t>
+            </w:r>
+          </w:p>
+        </w:tc>
+      </w:tr>
+    </w:tbl>
     <w:p>
       <w:pPr>
         <w:pStyle w:val="Heading1"/>
       </w:pPr>
-      <w:bookmarkStart w:id="27" w:name="_Toc517111775"/>
-      <w:r>
+      <w:bookmarkStart w:id="28" w:name="_Toc520276102"/>
+      <w:r>
+        <w:lastRenderedPageBreak/>
         <w:t>Security</w:t>
       </w:r>
-      <w:bookmarkEnd w:id="27"/>
+      <w:bookmarkEnd w:id="28"/>
+    </w:p>
+    <w:p>
+      <w:r>
+        <w:t>In Bluetooth v2.0 and earlier, encryption is not required and can be turned off at any time. Turning of encryption is required for several normal operations so it is difficult to detect if encryption is disabled for a valid reason or because of an attack.</w:t>
+      </w:r>
+    </w:p>
+    <w:p>
+      <w:r>
+        <w:t>In Bluetooth v2.1, encryption is required for all non-Service Discovery Protocol connections. An Encryption Pause and Resume feature is used for all normal operations that require encryption to be disabled which enables easy identification of normal operation vs. security attacks</w:t>
+      </w:r>
+      <w:r>
+        <w:t xml:space="preserve"> (as any non-SDP connection</w:t>
+      </w:r>
+      <w:r>
+        <w:t xml:space="preserve"> which is not encrypted</w:t>
+      </w:r>
+      <w:r>
+        <w:t xml:space="preserve"> would obviously be </w:t>
+      </w:r>
+      <w:r>
+        <w:t>a security attack).</w:t>
+      </w:r>
     </w:p>
     <w:p>
       <w:pPr>
         <w:keepNext/>
-        <w:rPr>
-          <w:color w:val="FF0000"/>
-        </w:rPr>
-      </w:pPr>
-      <w:r>
-        <w:rPr>
-          <w:color w:val="FF0000"/>
-        </w:rPr>
-        <w:t>We don</w:t>
-      </w:r>
-      <w:r>
-        <w:rPr>
-          <w:color w:val="FF0000"/>
-        </w:rPr>
-        <w:t>'</w:t>
-      </w:r>
-      <w:r>
-        <w:rPr>
-          <w:color w:val="FF0000"/>
-        </w:rPr>
-        <w:t xml:space="preserve">t talk about encryption methods or MIM. Should we copy some of that material from WW101? If so, this section will get </w:t>
-      </w:r>
-      <w:r>
-        <w:rPr>
-          <w:color w:val="FF0000"/>
-        </w:rPr>
-        <w:t>quite a bit</w:t>
-      </w:r>
-      <w:r>
-        <w:rPr>
-          <w:color w:val="FF0000"/>
-        </w:rPr>
-        <w:t xml:space="preserve"> longer.</w:t>
-      </w:r>
-      <w:r>
-        <w:rPr>
-          <w:color w:val="FF0000"/>
-        </w:rPr>
-        <w:t xml:space="preserve"> This might have to go in a prior chapter (either </w:t>
-      </w:r>
-      <w:r>
-        <w:rPr>
-          <w:color w:val="FF0000"/>
-        </w:rPr>
-        <w:t xml:space="preserve">a </w:t>
-      </w:r>
-      <w:r>
-        <w:rPr>
-          <w:color w:val="FF0000"/>
-        </w:rPr>
-        <w:t xml:space="preserve">separate </w:t>
-      </w:r>
-      <w:r>
-        <w:rPr>
-          <w:color w:val="FF0000"/>
-        </w:rPr>
-        <w:t xml:space="preserve">chapter </w:t>
-      </w:r>
-      <w:r>
-        <w:rPr>
-          <w:color w:val="FF0000"/>
-        </w:rPr>
-        <w:t>or in the BLE chapter) since that is likely needed for BLE too.</w:t>
-      </w:r>
-    </w:p>
-    <w:p>
-      <w:r>
-        <w:t>In Bluetooth v2.0 and earlier, encryption is not required and can be turned off at any time. Turning of encryption is required for several normal operations so it is difficult to detect if encryption is disabled for a valid reason or because of an attack.</w:t>
-      </w:r>
-    </w:p>
-    <w:p>
-      <w:r>
-        <w:t>In Bluetooth v2.1, encryption is required for all non-Service Discovery Protocol connections. An Encryption Pause and Resume feature is used for all normal operations that require encryption to be disabled which enables easy identification of normal operation vs. security attacks.</w:t>
-      </w:r>
-      <w:r>
-        <w:t xml:space="preserve"> </w:t>
-      </w:r>
-      <w:r>
-        <w:rPr>
-          <w:color w:val="FF0000"/>
-        </w:rPr>
-        <w:t>(</w:t>
-      </w:r>
-      <w:r>
-        <w:rPr>
-          <w:color w:val="FF0000"/>
-        </w:rPr>
-        <w:t>???</w:t>
-      </w:r>
-      <w:r>
-        <w:rPr>
-          <w:color w:val="FF0000"/>
-        </w:rPr>
-        <w:t>: how do you know that a security attack didn</w:t>
-      </w:r>
-      <w:r>
-        <w:rPr>
-          <w:color w:val="FF0000"/>
-        </w:rPr>
-        <w:t>'</w:t>
-      </w:r>
-      <w:r>
-        <w:rPr>
-          <w:color w:val="FF0000"/>
-        </w:rPr>
-        <w:t>t use encryption disable to turn it off?)</w:t>
-      </w:r>
-    </w:p>
-    <w:p>
-      <w:pPr>
-        <w:keepNext/>
-      </w:pPr>
-      <w:r>
-        <w:lastRenderedPageBreak/>
+      </w:pPr>
+      <w:r>
         <w:t>Secure connections in Bluetooth use two different keys</w:t>
       </w:r>
       <w:r>
@@ -5820,7 +5888,7 @@
         <w:tc>
           <w:tcPr>
             <w:tcW w:w="2778" w:type="dxa"/>
-            <w:shd w:val="clear" w:color="auto" w:fill="BFBFBF" w:themeFill="background1" w:themeFillShade="BF"/>
+            <w:shd w:val="clear" w:color="auto" w:fill="D0CECE" w:themeFill="background2" w:themeFillShade="E6"/>
           </w:tcPr>
           <w:p>
             <w:pPr>
@@ -5840,7 +5908,7 @@
         <w:tc>
           <w:tcPr>
             <w:tcW w:w="2601" w:type="dxa"/>
-            <w:shd w:val="clear" w:color="auto" w:fill="BFBFBF" w:themeFill="background1" w:themeFillShade="BF"/>
+            <w:shd w:val="clear" w:color="auto" w:fill="D0CECE" w:themeFill="background2" w:themeFillShade="E6"/>
           </w:tcPr>
           <w:p>
             <w:pPr>
@@ -5860,7 +5928,7 @@
         <w:tc>
           <w:tcPr>
             <w:tcW w:w="3150" w:type="dxa"/>
-            <w:shd w:val="clear" w:color="auto" w:fill="BFBFBF" w:themeFill="background1" w:themeFillShade="BF"/>
+            <w:shd w:val="clear" w:color="auto" w:fill="D0CECE" w:themeFill="background2" w:themeFillShade="E6"/>
           </w:tcPr>
           <w:p>
             <w:pPr>
@@ -5987,11 +6055,11 @@
       <w:pPr>
         <w:pStyle w:val="Heading2"/>
       </w:pPr>
-      <w:bookmarkStart w:id="28" w:name="_Toc517111776"/>
+      <w:bookmarkStart w:id="29" w:name="_Toc520276103"/>
       <w:r>
         <w:t>Authentication (Link) Key</w:t>
       </w:r>
-      <w:bookmarkEnd w:id="28"/>
+      <w:bookmarkEnd w:id="29"/>
     </w:p>
     <w:p>
       <w:r>
@@ -6114,6 +6182,7 @@
         </w:numPr>
       </w:pPr>
       <w:r>
+        <w:lastRenderedPageBreak/>
         <w:t xml:space="preserve">Each device generates a </w:t>
       </w:r>
       <w:r>
@@ -6201,136 +6270,139 @@
         </w:numPr>
       </w:pPr>
       <w:r>
+        <w:t>Once the combination key is generated, the old link key is discarded by both devices.</w:t>
+      </w:r>
+    </w:p>
+    <w:p>
+      <w:pPr>
+        <w:pStyle w:val="Heading3"/>
+      </w:pPr>
+      <w:r>
+        <w:t>Master (</w:t>
+      </w:r>
+      <w:r>
+        <w:t>Temporary</w:t>
+      </w:r>
+      <w:r>
+        <w:t>)</w:t>
+      </w:r>
+      <w:r>
+        <w:t xml:space="preserve"> Key</w:t>
+      </w:r>
+    </w:p>
+    <w:p>
+      <w:r>
+        <w:t>A master or temporary key replaces the original link key during the current session. This is useful when a master wants to reach multiple devices simultaneously using the same key.</w:t>
+      </w:r>
+    </w:p>
+    <w:p>
+      <w:pPr>
+        <w:pStyle w:val="Heading2"/>
+      </w:pPr>
+      <w:bookmarkStart w:id="30" w:name="_Toc520276104"/>
+      <w:r>
+        <w:t>Encryption Key</w:t>
+      </w:r>
+      <w:bookmarkEnd w:id="30"/>
+    </w:p>
+    <w:p>
+      <w:r>
+        <w:t xml:space="preserve">The encryption key can be any length from 8 – 128 bits in 8-bit increments (i.e. 1 – 16 bytes). The encryption key </w:t>
+      </w:r>
+      <w:r>
+        <w:t xml:space="preserve">length </w:t>
+      </w:r>
+      <w:r>
+        <w:t>is variable to</w:t>
+      </w:r>
+      <w:r>
+        <w:t>: (1)</w:t>
+      </w:r>
+      <w:r>
+        <w:t xml:space="preserve"> accommodate requirements imposed by various countries with re</w:t>
+      </w:r>
+      <w:r>
+        <w:t xml:space="preserve">spect to export regulations and; (2) </w:t>
+      </w:r>
+      <w:r>
+        <w:t>facilitate future increased security by increasing the key length without requiring a redesign of the encryption algorithms (which may be in hardware).</w:t>
+      </w:r>
+    </w:p>
+    <w:p>
+      <w:r>
+        <w:t xml:space="preserve">Encryption keys are valid for approximately 23.5 hours because a simple XOR attack may be able to crack the key in that amount of time. Encryption keys need to be refreshed before they expire. </w:t>
+      </w:r>
+    </w:p>
+    <w:p>
+      <w:pPr>
+        <w:pStyle w:val="Heading2"/>
+      </w:pPr>
+      <w:bookmarkStart w:id="31" w:name="_Toc520276105"/>
+      <w:r>
+        <w:t>Security Issues</w:t>
+      </w:r>
+      <w:bookmarkEnd w:id="31"/>
+    </w:p>
+    <w:p>
+      <w:r>
+        <w:t xml:space="preserve">The PIN is by far the largest point of weakness in Bluetooth security. For most systems, the PIN is a 4-digit number and is often either 0000 or 1234. Since the PIN is the only </w:t>
+      </w:r>
+      <w:r>
+        <w:t>"</w:t>
+      </w:r>
+      <w:r>
+        <w:t>secret</w:t>
+      </w:r>
+      <w:r>
+        <w:t>"</w:t>
+      </w:r>
+      <w:r>
+        <w:t xml:space="preserve"> information used to generate the initialization key, it is quite easy to eavesdrop on the initialization procedure by guessing the PIN.</w:t>
+      </w:r>
+    </w:p>
+    <w:p>
+      <w:r>
+        <w:t>However, this weakness only exists during initialization when randomly generated numbers are exchanged to create the other keys (unit key or combination key). So, if the initial bonding is done without someone eavesdropping on the connection, then the connection is secure from that point on since the other keys were created using random numbers that were sent using the initialization key only one time during initialization. If those random numbers were not stolen during initialization, everything is good.</w:t>
+      </w:r>
+    </w:p>
+    <w:p>
+      <w:pPr>
+        <w:pStyle w:val="Heading1"/>
+      </w:pPr>
+      <w:bookmarkStart w:id="32" w:name="_Toc520276106"/>
+      <w:r>
+        <w:t>Bonding</w:t>
+      </w:r>
+      <w:r>
+        <w:t xml:space="preserve"> and Pa</w:t>
+      </w:r>
+      <w:r>
+        <w:t>i</w:t>
+      </w:r>
+      <w:r>
+        <w:t>ring</w:t>
+      </w:r>
+      <w:bookmarkEnd w:id="32"/>
+    </w:p>
+    <w:p>
+      <w:r>
+        <w:t xml:space="preserve">Bonding is a process by which two Bluetooth devices (a master and a slave) can recognize each other. This is critical for security reasons and is also convenient for the user </w:t>
+      </w:r>
+      <w:r>
+        <w:t>– for example,</w:t>
+      </w:r>
+      <w:r>
+        <w:t xml:space="preserve"> if they have two devices that they frequently use together (e.g. a cellphone and a Bluetooth headset) they only </w:t>
+      </w:r>
+      <w:r>
+        <w:t>need to</w:t>
+      </w:r>
+      <w:r>
+        <w:t xml:space="preserve"> </w:t>
+      </w:r>
+      <w:r>
         <w:lastRenderedPageBreak/>
-        <w:t>Once the combination key is generated, the old link key is discarded by both devices.</w:t>
-      </w:r>
-    </w:p>
-    <w:p>
-      <w:pPr>
-        <w:pStyle w:val="Heading3"/>
-      </w:pPr>
-      <w:r>
-        <w:t>Master (</w:t>
-      </w:r>
-      <w:r>
-        <w:t>Temporary</w:t>
-      </w:r>
-      <w:r>
-        <w:t>)</w:t>
-      </w:r>
-      <w:r>
-        <w:t xml:space="preserve"> Key</w:t>
-      </w:r>
-    </w:p>
-    <w:p>
-      <w:r>
-        <w:t>A master or temporary key replaces the original link key during the current session. This is useful when a master wants to reach multiple devices simultaneously using the same key.</w:t>
-      </w:r>
-    </w:p>
-    <w:p>
-      <w:pPr>
-        <w:pStyle w:val="Heading2"/>
-      </w:pPr>
-      <w:bookmarkStart w:id="29" w:name="_Toc517111777"/>
-      <w:r>
-        <w:t>Encryption Key</w:t>
-      </w:r>
-      <w:bookmarkEnd w:id="29"/>
-    </w:p>
-    <w:p>
-      <w:r>
-        <w:t xml:space="preserve">The encryption key can be any length from 8 – 128 bits in 8-bit increments (i.e. 1 – 16 bytes). The encryption key </w:t>
-      </w:r>
-      <w:r>
-        <w:t xml:space="preserve">length </w:t>
-      </w:r>
-      <w:r>
-        <w:t>is variable to</w:t>
-      </w:r>
-      <w:r>
-        <w:t>: (1)</w:t>
-      </w:r>
-      <w:r>
-        <w:t xml:space="preserve"> accommodate requirements imposed by various countries with re</w:t>
-      </w:r>
-      <w:r>
-        <w:t xml:space="preserve">spect to export regulations and; (2) </w:t>
-      </w:r>
-      <w:r>
-        <w:t>facilitate future increased security by increasing the key length without requiring a redesign of the encryption algorithms (which may be in hardware).</w:t>
-      </w:r>
-    </w:p>
-    <w:p>
-      <w:r>
-        <w:t xml:space="preserve">Encryption keys are valid for approximately 23.5 hours because a simple XOR attack may be able to crack the key in that amount of time. Encryption keys need to be refreshed before they expire. </w:t>
-      </w:r>
-    </w:p>
-    <w:p>
-      <w:pPr>
-        <w:pStyle w:val="Heading2"/>
-      </w:pPr>
-      <w:bookmarkStart w:id="30" w:name="_Toc517111778"/>
-      <w:r>
-        <w:t>Security Issues</w:t>
-      </w:r>
-      <w:bookmarkEnd w:id="30"/>
-    </w:p>
-    <w:p>
-      <w:r>
-        <w:t xml:space="preserve">The PIN is by far the largest point of weakness in Bluetooth security. For most systems, the PIN is a 4-digit number and is often either 0000 or 1234. Since the PIN is the only </w:t>
-      </w:r>
-      <w:r>
-        <w:t>"</w:t>
-      </w:r>
-      <w:r>
-        <w:t>secret</w:t>
-      </w:r>
-      <w:r>
-        <w:t>"</w:t>
-      </w:r>
-      <w:r>
-        <w:t xml:space="preserve"> information used to generate the initialization key, it is quite easy to eavesdrop on the initialization procedure by guessing the PIN.</w:t>
-      </w:r>
-    </w:p>
-    <w:p>
-      <w:r>
-        <w:t>However, this weakness only exists during initialization when randomly generated numbers are exchanged to create the other keys (unit key or combination key). So, if the initial bonding is done without someone eavesdropping on the connection, then the connection is secure from that point on since the other keys were created using random numbers that were sent using the initialization key only one time during initialization. If those random numbers were not stolen during initialization, everything is good.</w:t>
-      </w:r>
-    </w:p>
-    <w:p>
-      <w:pPr>
-        <w:pStyle w:val="Heading1"/>
-      </w:pPr>
-      <w:bookmarkStart w:id="31" w:name="_Toc517111779"/>
-      <w:r>
-        <w:t>Bonding</w:t>
-      </w:r>
-      <w:r>
-        <w:t xml:space="preserve"> and Pa</w:t>
-      </w:r>
-      <w:r>
-        <w:t>i</w:t>
-      </w:r>
-      <w:r>
-        <w:t>ring</w:t>
-      </w:r>
-      <w:bookmarkEnd w:id="31"/>
-    </w:p>
-    <w:p>
-      <w:r>
-        <w:t xml:space="preserve">Bonding is a process by which two Bluetooth devices (a master and a slave) can recognize each other. This is critical for security reasons and is also convenient for the user </w:t>
-      </w:r>
-      <w:r>
-        <w:t>– for example,</w:t>
-      </w:r>
-      <w:r>
-        <w:t xml:space="preserve"> if they have two devices that they frequently use together (e.g. a cellphone and a Bluetooth headset) they only </w:t>
-      </w:r>
-      <w:r>
-        <w:t>need to</w:t>
-      </w:r>
-      <w:r>
-        <w:t xml:space="preserve"> manually connect them and </w:t>
+        <w:t xml:space="preserve">manually connect them and </w:t>
       </w:r>
       <w:r>
         <w:t xml:space="preserve">possible </w:t>
@@ -6376,7 +6448,6 @@
     </w:p>
     <w:p>
       <w:r>
-        <w:lastRenderedPageBreak/>
         <w:t>There are two sets of pairing mechanisms available: Legacy Pairing a</w:t>
       </w:r>
       <w:r>
@@ -6413,11 +6484,11 @@
       <w:pPr>
         <w:pStyle w:val="Heading2"/>
       </w:pPr>
-      <w:bookmarkStart w:id="32" w:name="_Toc517111780"/>
+      <w:bookmarkStart w:id="33" w:name="_Toc520276107"/>
       <w:r>
         <w:t>Legacy Pairing</w:t>
       </w:r>
-      <w:bookmarkEnd w:id="32"/>
+      <w:bookmarkEnd w:id="33"/>
     </w:p>
     <w:p>
       <w:r>
@@ -6509,14 +6580,14 @@
       <w:pPr>
         <w:pStyle w:val="Heading2"/>
       </w:pPr>
-      <w:bookmarkStart w:id="33" w:name="_Toc517111781"/>
+      <w:bookmarkStart w:id="34" w:name="_Toc520276108"/>
       <w:r>
         <w:t xml:space="preserve">Secure Simple Pairing </w:t>
       </w:r>
       <w:r>
         <w:t>(SSP)</w:t>
       </w:r>
-      <w:bookmarkEnd w:id="33"/>
+      <w:bookmarkEnd w:id="34"/>
     </w:p>
     <w:p>
       <w:r>
@@ -6534,16 +6605,20 @@
       <w:r>
         <w:t xml:space="preserve"> help protect against Man </w:t>
       </w:r>
-      <w:proofErr w:type="gramStart"/>
-      <w:r>
-        <w:t>In</w:t>
-      </w:r>
-      <w:proofErr w:type="gramEnd"/>
+      <w:r>
+        <w:t>in</w:t>
+      </w:r>
       <w:r>
         <w:t xml:space="preserve"> the Middle </w:t>
       </w:r>
       <w:r>
-        <w:t xml:space="preserve">(MIM) </w:t>
+        <w:t>(MI</w:t>
+      </w:r>
+      <w:r>
+        <w:t>T</w:t>
+      </w:r>
+      <w:r>
+        <w:t xml:space="preserve">M) </w:t>
       </w:r>
       <w:r>
         <w:t>attacks. There are four types of authentication for SSP:</w:t>
@@ -6564,7 +6639,13 @@
         <w:t>Just Works</w:t>
       </w:r>
       <w:r>
-        <w:t>: This method works with no user interaction but a device may prompt the user to confirm pairing. Typically used with devices with limited IO capabilities (e.g. headsets). This is more secure than using a fixed PIN but does not provide MIM protection.</w:t>
+        <w:t>: This method works with no user interaction but a device may prompt the user to confirm pairing. Typically used with devices with limited IO capabilities (e.g. headsets). This is more secure than using a fixed PIN but does not provide MI</w:t>
+      </w:r>
+      <w:r>
+        <w:t>T</w:t>
+      </w:r>
+      <w:r>
+        <w:t>M protection.</w:t>
       </w:r>
     </w:p>
     <w:p>
@@ -6582,7 +6663,13 @@
         <w:t>Numeric Comparison</w:t>
       </w:r>
       <w:r>
-        <w:t xml:space="preserve">: In this method, a 6-digit number is displayed on both devices being paired. The user compares the numbers, and if they are identical, then the user confirms pairing on one of the devices. This method provides MIM protection </w:t>
+        <w:t>: In this method, a 6-digit number is displayed on both devices being paired. The user compares the numbers, and if they are identical, then the user confirms pairing on one of the devices. This method provides MI</w:t>
+      </w:r>
+      <w:r>
+        <w:t>T</w:t>
+      </w:r>
+      <w:r>
+        <w:t xml:space="preserve">M protection </w:t>
       </w:r>
       <w:proofErr w:type="gramStart"/>
       <w:r>
@@ -6608,7 +6695,17 @@
         <w:t>Passkey Entry</w:t>
       </w:r>
       <w:r>
-        <w:t>: This method can be used when one device has a display and one device has numeric entry capability, or when both devices have numeric entry capability. In the first case, the device with the display shows a 6-digit number which is entered on the device with numeric entry. In the second case, the user enters the same 6-digit number on both devices. This method provides MIM protection.</w:t>
+        <w:t xml:space="preserve">: This method can be used when one device has a display and one device has numeric entry capability, or when both devices have numeric entry capability. In the first case, the device with the display shows a 6-digit number which is entered on the device with numeric </w:t>
+      </w:r>
+      <w:r>
+        <w:lastRenderedPageBreak/>
+        <w:t>entry. In the second case, the user enters the same 6-digit number on both devices. This method provides MI</w:t>
+      </w:r>
+      <w:r>
+        <w:t>T</w:t>
+      </w:r>
+      <w:r>
+        <w:t>M protection.</w:t>
       </w:r>
     </w:p>
     <w:p>
@@ -6625,14 +6722,12 @@
         </w:rPr>
         <w:t xml:space="preserve">Out </w:t>
       </w:r>
-      <w:proofErr w:type="gramStart"/>
       <w:r>
         <w:rPr>
           <w:i/>
         </w:rPr>
-        <w:t>Of</w:t>
-      </w:r>
-      <w:proofErr w:type="gramEnd"/>
+        <w:t>of</w:t>
+      </w:r>
       <w:r>
         <w:rPr>
           <w:i/>
@@ -6640,755 +6735,21 @@
         <w:t xml:space="preserve"> Band (OOB)</w:t>
       </w:r>
       <w:r>
-        <w:t>: This method uses an external means to exchange information used in the pairing process. For example, near-field communication (NFC) may be used to exchange a Passkey. This method provides MIM protection only if it is present in the OOB mechanism used.</w:t>
-      </w:r>
-    </w:p>
-    <w:p>
-      <w:pPr>
-        <w:pStyle w:val="Heading1"/>
-      </w:pPr>
-      <w:bookmarkStart w:id="34" w:name="_Toc517111782"/>
-      <w:r>
-        <w:lastRenderedPageBreak/>
-        <w:t>Using Bluetooth in WICED Studio</w:t>
-      </w:r>
-      <w:bookmarkEnd w:id="34"/>
-    </w:p>
-    <w:p>
-      <w:r>
-        <w:t xml:space="preserve">Now that you have learned the basics of </w:t>
-      </w:r>
-      <w:r>
-        <w:t>Classic Bluetooth</w:t>
-      </w:r>
-      <w:r>
-        <w:t>, let</w:t>
-      </w:r>
-      <w:r>
-        <w:t>'</w:t>
-      </w:r>
-      <w:r>
-        <w:t xml:space="preserve">s look at how to implement </w:t>
-      </w:r>
-      <w:r>
-        <w:t>the</w:t>
-      </w:r>
-      <w:r>
-        <w:t xml:space="preserve"> firmware </w:t>
-      </w:r>
-      <w:r>
-        <w:t>i</w:t>
-      </w:r>
-      <w:r>
-        <w:t>n WICED Studio.</w:t>
-      </w:r>
-    </w:p>
-    <w:p>
-      <w:pPr>
-        <w:pStyle w:val="Heading2"/>
-      </w:pPr>
-      <w:bookmarkStart w:id="35" w:name="_Toc517111783"/>
-      <w:r>
-        <w:t>Documentation</w:t>
-      </w:r>
-      <w:bookmarkEnd w:id="35"/>
-    </w:p>
-    <w:p>
-      <w:r>
-        <w:t>The relevant documentation for Bluetooth functions are in the WICED SDK documentation under Components</w:t>
-      </w:r>
-      <w:r>
-        <w:sym w:font="Wingdings" w:char="F0E0"/>
-      </w:r>
-      <w:r>
-        <w:t>Bluetooth.</w:t>
-      </w:r>
-    </w:p>
-    <w:p>
-      <w:r>
-        <w:rPr>
-          <w:noProof/>
-        </w:rPr>
-        <w:drawing>
-          <wp:inline distT="0" distB="0" distL="0" distR="0" wp14:anchorId="3D5E43C3" wp14:editId="4D599E02">
-            <wp:extent cx="5943600" cy="3884930"/>
-            <wp:effectExtent l="0" t="0" r="0" b="1270"/>
-            <wp:docPr id="4" name="Picture 4"/>
-            <wp:cNvGraphicFramePr>
-              <a:graphicFrameLocks xmlns:a="http://schemas.openxmlformats.org/drawingml/2006/main" noChangeAspect="1"/>
-            </wp:cNvGraphicFramePr>
-            <a:graphic xmlns:a="http://schemas.openxmlformats.org/drawingml/2006/main">
-              <a:graphicData uri="http://schemas.openxmlformats.org/drawingml/2006/picture">
-                <pic:pic xmlns:pic="http://schemas.openxmlformats.org/drawingml/2006/picture">
-                  <pic:nvPicPr>
-                    <pic:cNvPr id="1" name=""/>
-                    <pic:cNvPicPr/>
-                  </pic:nvPicPr>
-                  <pic:blipFill>
-                    <a:blip r:embed="rId32"/>
-                    <a:stretch>
-                      <a:fillRect/>
-                    </a:stretch>
-                  </pic:blipFill>
-                  <pic:spPr>
-                    <a:xfrm>
-                      <a:off x="0" y="0"/>
-                      <a:ext cx="5943600" cy="3884930"/>
-                    </a:xfrm>
-                    <a:prstGeom prst="rect">
-                      <a:avLst/>
-                    </a:prstGeom>
-                  </pic:spPr>
-                </pic:pic>
-              </a:graphicData>
-            </a:graphic>
-          </wp:inline>
-        </w:drawing>
-      </w:r>
-    </w:p>
-    <w:p>
-      <w:pPr>
-        <w:pStyle w:val="Heading2"/>
-      </w:pPr>
-      <w:bookmarkStart w:id="36" w:name="_Toc517111784"/>
-      <w:r>
-        <w:t>Bluetooth Stack Initialization and Callback</w:t>
-      </w:r>
-      <w:bookmarkEnd w:id="36"/>
-    </w:p>
-    <w:p>
-      <w:pPr>
-        <w:rPr>
-          <w:color w:val="FF0000"/>
-        </w:rPr>
-      </w:pPr>
-      <w:r>
-        <w:rPr>
-          <w:color w:val="FF0000"/>
-        </w:rPr>
-        <w:t>This section is the same as the BLE chapter. Repeat, put a reference, or move to a common chapter?</w:t>
-      </w:r>
-    </w:p>
-    <w:p>
-      <w:r>
-        <w:t xml:space="preserve">As you have seen in prior exercises, Bluetooth </w:t>
-      </w:r>
-      <w:r>
-        <w:t>applications</w:t>
-      </w:r>
-      <w:r>
-        <w:t xml:space="preserve"> start </w:t>
-      </w:r>
-      <w:r>
-        <w:t xml:space="preserve">at </w:t>
-      </w:r>
-      <w:proofErr w:type="spellStart"/>
-      <w:r>
-        <w:rPr>
-          <w:i/>
-        </w:rPr>
-        <w:t>application</w:t>
-      </w:r>
-      <w:r>
-        <w:rPr>
-          <w:i/>
-        </w:rPr>
-        <w:t>_</w:t>
-      </w:r>
-      <w:proofErr w:type="gramStart"/>
-      <w:r>
-        <w:rPr>
-          <w:i/>
-        </w:rPr>
-        <w:t>start</w:t>
-      </w:r>
-      <w:proofErr w:type="spellEnd"/>
-      <w:r>
-        <w:rPr>
-          <w:i/>
-        </w:rPr>
-        <w:t>(</w:t>
-      </w:r>
-      <w:proofErr w:type="gramEnd"/>
-      <w:r>
-        <w:rPr>
-          <w:i/>
-        </w:rPr>
-        <w:t>)</w:t>
+        <w:t>: This method uses an external means to exchange information used in the pairing process. For example, near-field communication (NFC) may be used to exchange a Passkey. This method provides MI</w:t>
+      </w:r>
+      <w:r>
+        <w:t>T</w:t>
+      </w:r>
+      <w:r>
+        <w:t>M protection only if it is present in the OOB mechanism used.</w:t>
       </w:r>
       <w:r>
         <w:t xml:space="preserve"> </w:t>
       </w:r>
-      <w:r>
-        <w:t xml:space="preserve">which does initialization </w:t>
-      </w:r>
-      <w:r>
-        <w:t xml:space="preserve">that is required before starting the Bluetooth stack </w:t>
-      </w:r>
-      <w:r>
-        <w:t xml:space="preserve">and </w:t>
-      </w:r>
-      <w:r>
-        <w:t xml:space="preserve">then starts the stack using </w:t>
-      </w:r>
-      <w:proofErr w:type="spellStart"/>
-      <w:r>
-        <w:rPr>
-          <w:i/>
-        </w:rPr>
-        <w:t>wiced_bt_stack_init</w:t>
-      </w:r>
-      <w:proofErr w:type="spellEnd"/>
-      <w:r>
-        <w:rPr>
-          <w:i/>
-        </w:rPr>
-        <w:t>()</w:t>
-      </w:r>
-      <w:r>
-        <w:t>.</w:t>
-      </w:r>
-    </w:p>
-    <w:p>
-      <w:r>
-        <w:t>Documentation for this function can be found in Components -&gt; Bluetooth -&gt; Framework</w:t>
-      </w:r>
-    </w:p>
-    <w:p>
-      <w:pPr>
-        <w:jc w:val="center"/>
-      </w:pPr>
-      <w:r>
-        <w:rPr>
-          <w:noProof/>
-        </w:rPr>
-        <w:lastRenderedPageBreak/>
-        <w:drawing>
-          <wp:inline distT="0" distB="0" distL="0" distR="0" wp14:anchorId="23E7E4D7" wp14:editId="10389337">
-            <wp:extent cx="5453482" cy="2272867"/>
-            <wp:effectExtent l="0" t="0" r="0" b="0"/>
-            <wp:docPr id="3" name="Picture 3"/>
-            <wp:cNvGraphicFramePr>
-              <a:graphicFrameLocks xmlns:a="http://schemas.openxmlformats.org/drawingml/2006/main" noChangeAspect="1"/>
-            </wp:cNvGraphicFramePr>
-            <a:graphic xmlns:a="http://schemas.openxmlformats.org/drawingml/2006/main">
-              <a:graphicData uri="http://schemas.openxmlformats.org/drawingml/2006/picture">
-                <pic:pic xmlns:pic="http://schemas.openxmlformats.org/drawingml/2006/picture">
-                  <pic:nvPicPr>
-                    <pic:cNvPr id="1" name=""/>
-                    <pic:cNvPicPr/>
-                  </pic:nvPicPr>
-                  <pic:blipFill>
-                    <a:blip r:embed="rId33"/>
-                    <a:stretch>
-                      <a:fillRect/>
-                    </a:stretch>
-                  </pic:blipFill>
-                  <pic:spPr>
-                    <a:xfrm>
-                      <a:off x="0" y="0"/>
-                      <a:ext cx="5459013" cy="2275172"/>
-                    </a:xfrm>
-                    <a:prstGeom prst="rect">
-                      <a:avLst/>
-                    </a:prstGeom>
-                  </pic:spPr>
-                </pic:pic>
-              </a:graphicData>
-            </a:graphic>
-          </wp:inline>
-        </w:drawing>
-      </w:r>
-    </w:p>
-    <w:p>
-      <w:r>
-        <w:t>As you can see, there are three arguments. Each of these is discussed separately below.</w:t>
-      </w:r>
-    </w:p>
-    <w:p/>
-    <w:p>
-      <w:pPr>
-        <w:pStyle w:val="Heading3"/>
-      </w:pPr>
-      <w:r>
-        <w:lastRenderedPageBreak/>
-        <w:t>Callback Function</w:t>
-      </w:r>
-    </w:p>
-    <w:p>
-      <w:pPr>
-        <w:keepNext/>
-      </w:pPr>
-      <w:r>
-        <w:t xml:space="preserve">The first argument to </w:t>
-      </w:r>
-      <w:proofErr w:type="spellStart"/>
-      <w:r>
-        <w:rPr>
-          <w:i/>
-        </w:rPr>
-        <w:t>wiced_bt_stack_</w:t>
-      </w:r>
-      <w:proofErr w:type="gramStart"/>
-      <w:r>
-        <w:rPr>
-          <w:i/>
-        </w:rPr>
-        <w:t>init</w:t>
-      </w:r>
-      <w:proofErr w:type="spellEnd"/>
-      <w:r>
-        <w:rPr>
-          <w:i/>
-        </w:rPr>
-        <w:t>(</w:t>
-      </w:r>
-      <w:proofErr w:type="gramEnd"/>
-      <w:r>
-        <w:rPr>
-          <w:i/>
-        </w:rPr>
-        <w:t>)</w:t>
-      </w:r>
-      <w:r>
-        <w:rPr>
-          <w:i/>
-        </w:rPr>
-        <w:t xml:space="preserve"> </w:t>
-      </w:r>
-      <w:r>
-        <w:t>is a pointer to t</w:t>
-      </w:r>
-      <w:r>
-        <w:t xml:space="preserve">he callback function </w:t>
-      </w:r>
-      <w:r>
-        <w:t>that is</w:t>
-      </w:r>
-      <w:r>
-        <w:t xml:space="preserve"> called by the Bluetooth stack for various events</w:t>
-      </w:r>
-      <w:r>
-        <w:t xml:space="preserve">. This function typically </w:t>
-      </w:r>
-      <w:r>
-        <w:t>handles the bulk of the application</w:t>
-      </w:r>
-      <w:r>
-        <w:t>'</w:t>
-      </w:r>
-      <w:r>
-        <w:t>s functionality.</w:t>
-      </w:r>
-    </w:p>
-    <w:p>
-      <w:pPr>
-        <w:keepNext/>
-      </w:pPr>
-      <w:r>
-        <w:t xml:space="preserve">The list of callback events can be found in </w:t>
-      </w:r>
-      <w:proofErr w:type="spellStart"/>
-      <w:r>
-        <w:t>wiced_bt_dev.h</w:t>
-      </w:r>
-      <w:proofErr w:type="spellEnd"/>
-      <w:r>
-        <w:t xml:space="preserve"> and is shown here:</w:t>
-      </w:r>
-    </w:p>
-    <w:p>
-      <w:r>
-        <w:rPr>
-          <w:noProof/>
-        </w:rPr>
-        <w:drawing>
-          <wp:inline distT="0" distB="0" distL="0" distR="0" wp14:anchorId="2B482F1A" wp14:editId="374CBD4D">
-            <wp:extent cx="6056351" cy="4740250"/>
-            <wp:effectExtent l="0" t="0" r="1905" b="3810"/>
-            <wp:docPr id="1" name="Picture 1"/>
-            <wp:cNvGraphicFramePr>
-              <a:graphicFrameLocks xmlns:a="http://schemas.openxmlformats.org/drawingml/2006/main" noChangeAspect="1"/>
-            </wp:cNvGraphicFramePr>
-            <a:graphic xmlns:a="http://schemas.openxmlformats.org/drawingml/2006/main">
-              <a:graphicData uri="http://schemas.openxmlformats.org/drawingml/2006/picture">
-                <pic:pic xmlns:pic="http://schemas.openxmlformats.org/drawingml/2006/picture">
-                  <pic:nvPicPr>
-                    <pic:cNvPr id="1" name=""/>
-                    <pic:cNvPicPr/>
-                  </pic:nvPicPr>
-                  <pic:blipFill rotWithShape="1">
-                    <a:blip r:embed="rId34"/>
-                    <a:srcRect r="11015"/>
-                    <a:stretch/>
-                  </pic:blipFill>
-                  <pic:spPr bwMode="auto">
-                    <a:xfrm>
-                      <a:off x="0" y="0"/>
-                      <a:ext cx="6064033" cy="4746263"/>
-                    </a:xfrm>
-                    <a:prstGeom prst="rect">
-                      <a:avLst/>
-                    </a:prstGeom>
-                    <a:ln>
-                      <a:noFill/>
-                    </a:ln>
-                    <a:extLst>
-                      <a:ext uri="{53640926-AAD7-44D8-BBD7-CCE9431645EC}">
-                        <a14:shadowObscured xmlns:a14="http://schemas.microsoft.com/office/drawing/2010/main"/>
-                      </a:ext>
-                    </a:extLst>
-                  </pic:spPr>
-                </pic:pic>
-              </a:graphicData>
-            </a:graphic>
-          </wp:inline>
-        </w:drawing>
-      </w:r>
-    </w:p>
-    <w:p>
-      <w:r>
-        <w:t>Applications will not typically implement all callback events. The events required will depend on the application.</w:t>
-      </w:r>
-    </w:p>
-    <w:p>
-      <w:r>
-        <w:t xml:space="preserve">All applications should have the BTM_ENABLED_EVT event implemented. This event occurs after the </w:t>
-      </w:r>
-      <w:proofErr w:type="spellStart"/>
-      <w:r>
-        <w:rPr>
-          <w:i/>
-        </w:rPr>
-        <w:t>wiced_bt_stack_</w:t>
-      </w:r>
-      <w:proofErr w:type="gramStart"/>
-      <w:r>
-        <w:rPr>
-          <w:i/>
-        </w:rPr>
-        <w:t>init</w:t>
-      </w:r>
-      <w:proofErr w:type="spellEnd"/>
-      <w:r>
-        <w:rPr>
-          <w:i/>
-        </w:rPr>
-        <w:t>(</w:t>
-      </w:r>
-      <w:proofErr w:type="gramEnd"/>
-      <w:r>
-        <w:rPr>
-          <w:i/>
-        </w:rPr>
-        <w:t>)</w:t>
-      </w:r>
-      <w:r>
-        <w:t xml:space="preserve"> function completes stack initialization and is the application</w:t>
-      </w:r>
-      <w:r>
-        <w:t>'</w:t>
-      </w:r>
-      <w:r>
-        <w:t>s notification that it can continue with initialization that needs to be done after the stack has started and then start normal operation.</w:t>
-      </w:r>
-    </w:p>
-    <w:p>
-      <w:pPr>
-        <w:rPr>
-          <w:color w:val="FF0000"/>
-        </w:rPr>
-      </w:pPr>
-      <w:r>
-        <w:rPr>
-          <w:color w:val="FF0000"/>
-        </w:rPr>
-        <w:t>Add details of some states here?</w:t>
-      </w:r>
-      <w:r>
-        <w:rPr>
-          <w:color w:val="FF0000"/>
-        </w:rPr>
-        <w:t xml:space="preserve"> Which ones?</w:t>
-      </w:r>
-    </w:p>
-    <w:p/>
-    <w:p>
-      <w:pPr>
-        <w:keepNext/>
-      </w:pPr>
-      <w:r>
-        <w:lastRenderedPageBreak/>
-        <w:t xml:space="preserve">In addition to the event itself, the callback function also provides data that goes along with that event (if any). The type of the data provided depends on the event that caused the callback. The list of event data types can be found in </w:t>
-      </w:r>
-      <w:proofErr w:type="spellStart"/>
-      <w:r>
-        <w:t>wiced_bt_dev.h</w:t>
-      </w:r>
-      <w:proofErr w:type="spellEnd"/>
-      <w:r>
-        <w:t xml:space="preserve"> and is shown here:</w:t>
-      </w:r>
-    </w:p>
-    <w:p>
-      <w:r>
-        <w:rPr>
-          <w:noProof/>
-        </w:rPr>
-        <w:drawing>
-          <wp:inline distT="0" distB="0" distL="0" distR="0" wp14:anchorId="3A3174F9" wp14:editId="2DC39E44">
-            <wp:extent cx="5969084" cy="3994099"/>
-            <wp:effectExtent l="0" t="0" r="0" b="6985"/>
-            <wp:docPr id="2" name="Picture 2"/>
-            <wp:cNvGraphicFramePr>
-              <a:graphicFrameLocks xmlns:a="http://schemas.openxmlformats.org/drawingml/2006/main" noChangeAspect="1"/>
-            </wp:cNvGraphicFramePr>
-            <a:graphic xmlns:a="http://schemas.openxmlformats.org/drawingml/2006/main">
-              <a:graphicData uri="http://schemas.openxmlformats.org/drawingml/2006/picture">
-                <pic:pic xmlns:pic="http://schemas.openxmlformats.org/drawingml/2006/picture">
-                  <pic:nvPicPr>
-                    <pic:cNvPr id="1" name=""/>
-                    <pic:cNvPicPr/>
-                  </pic:nvPicPr>
-                  <pic:blipFill rotWithShape="1">
-                    <a:blip r:embed="rId35"/>
-                    <a:srcRect r="7570"/>
-                    <a:stretch/>
-                  </pic:blipFill>
-                  <pic:spPr bwMode="auto">
-                    <a:xfrm>
-                      <a:off x="0" y="0"/>
-                      <a:ext cx="5975309" cy="3998265"/>
-                    </a:xfrm>
-                    <a:prstGeom prst="rect">
-                      <a:avLst/>
-                    </a:prstGeom>
-                    <a:ln>
-                      <a:noFill/>
-                    </a:ln>
-                    <a:extLst>
-                      <a:ext uri="{53640926-AAD7-44D8-BBD7-CCE9431645EC}">
-                        <a14:shadowObscured xmlns:a14="http://schemas.microsoft.com/office/drawing/2010/main"/>
-                      </a:ext>
-                    </a:extLst>
-                  </pic:spPr>
-                </pic:pic>
-              </a:graphicData>
-            </a:graphic>
-          </wp:inline>
-        </w:drawing>
-      </w:r>
-    </w:p>
-    <w:p/>
-    <w:p>
-      <w:pPr>
-        <w:pStyle w:val="Heading3"/>
-      </w:pPr>
-      <w:r>
-        <w:t>Stack Configuration Settings</w:t>
-      </w:r>
-    </w:p>
-    <w:p>
-      <w:r>
-        <w:t xml:space="preserve">The second argument to </w:t>
-      </w:r>
-      <w:proofErr w:type="spellStart"/>
-      <w:r>
-        <w:rPr>
-          <w:i/>
-        </w:rPr>
-        <w:t>wiced_bt_stack_</w:t>
-      </w:r>
-      <w:proofErr w:type="gramStart"/>
-      <w:r>
-        <w:rPr>
-          <w:i/>
-        </w:rPr>
-        <w:t>init</w:t>
-      </w:r>
-      <w:proofErr w:type="spellEnd"/>
-      <w:r>
-        <w:rPr>
-          <w:i/>
-        </w:rPr>
-        <w:t>(</w:t>
-      </w:r>
-      <w:proofErr w:type="gramEnd"/>
-      <w:r>
-        <w:rPr>
-          <w:i/>
-        </w:rPr>
-        <w:t>)</w:t>
-      </w:r>
-      <w:r>
-        <w:rPr>
-          <w:i/>
-        </w:rPr>
-        <w:t xml:space="preserve"> </w:t>
-      </w:r>
-      <w:r>
-        <w:t xml:space="preserve">is a pointer to configuration settings for the Bluetooth stack. The configuration is usually kept in a separate source file called </w:t>
-      </w:r>
-      <w:proofErr w:type="spellStart"/>
-      <w:r>
-        <w:rPr>
-          <w:i/>
-        </w:rPr>
-        <w:t>wiced_bt_cfg.c</w:t>
-      </w:r>
-      <w:proofErr w:type="spellEnd"/>
-      <w:r>
-        <w:t>. This file is specified in the application</w:t>
-      </w:r>
-      <w:r>
-        <w:t>'</w:t>
-      </w:r>
-      <w:r>
-        <w:t xml:space="preserve">s </w:t>
-      </w:r>
-      <w:proofErr w:type="spellStart"/>
-      <w:r>
-        <w:t>makefile</w:t>
-      </w:r>
-      <w:proofErr w:type="spellEnd"/>
-      <w:r>
-        <w:t xml:space="preserve">. This file can (and should) be created by copying an existing file from another project or by using the </w:t>
-      </w:r>
-      <w:r>
-        <w:rPr>
-          <w:i/>
-        </w:rPr>
-        <w:t>WICED Bluetooth Designer</w:t>
-      </w:r>
-      <w:r>
-        <w:t xml:space="preserve"> (more on that later).</w:t>
-      </w:r>
-    </w:p>
-    <w:p>
-      <w:pPr>
-        <w:rPr>
-          <w:color w:val="FF0000"/>
-        </w:rPr>
-      </w:pPr>
-      <w:r>
-        <w:rPr>
-          <w:color w:val="FF0000"/>
-        </w:rPr>
-        <w:t>Add details on the stack configuration here? How much detail?</w:t>
-      </w:r>
-    </w:p>
-    <w:p>
-      <w:pPr>
-        <w:pStyle w:val="Heading3"/>
-      </w:pPr>
-      <w:r>
-        <w:t>Buffer Pool Settings</w:t>
-      </w:r>
-    </w:p>
-    <w:p>
-      <w:r>
-        <w:t xml:space="preserve">The third and final argument to </w:t>
-      </w:r>
-      <w:proofErr w:type="spellStart"/>
-      <w:r>
-        <w:rPr>
-          <w:i/>
-        </w:rPr>
-        <w:t>wiced_bt_stack_</w:t>
-      </w:r>
-      <w:proofErr w:type="gramStart"/>
-      <w:r>
-        <w:rPr>
-          <w:i/>
-        </w:rPr>
-        <w:t>init</w:t>
-      </w:r>
-      <w:proofErr w:type="spellEnd"/>
-      <w:r>
-        <w:rPr>
-          <w:i/>
-        </w:rPr>
-        <w:t>(</w:t>
-      </w:r>
-      <w:proofErr w:type="gramEnd"/>
-      <w:r>
-        <w:rPr>
-          <w:i/>
-        </w:rPr>
-        <w:t>)</w:t>
-      </w:r>
-      <w:r>
-        <w:t xml:space="preserve"> is an array of configuration settings for the buffer pools.</w:t>
-      </w:r>
-      <w:r>
-        <w:t xml:space="preserve"> Like the stack configuration, this is also usually specified in the </w:t>
-      </w:r>
-      <w:proofErr w:type="spellStart"/>
-      <w:r>
-        <w:t>wiced_bt_cfg.c</w:t>
-      </w:r>
-      <w:proofErr w:type="spellEnd"/>
-      <w:r>
-        <w:t xml:space="preserve"> file and will be created the same way (i.e. copying from another project or using </w:t>
-      </w:r>
-      <w:r>
-        <w:rPr>
-          <w:i/>
-        </w:rPr>
-        <w:t>WICED Bluetooth Designer</w:t>
-      </w:r>
-      <w:r>
-        <w:t>).</w:t>
-      </w:r>
-    </w:p>
-    <w:p>
-      <w:pPr>
-        <w:rPr>
-          <w:color w:val="FF0000"/>
-        </w:rPr>
-      </w:pPr>
-      <w:r>
-        <w:rPr>
-          <w:color w:val="FF0000"/>
-        </w:rPr>
-        <w:t>Should have more detailed explanation of the buffer pools?</w:t>
-      </w:r>
-    </w:p>
-    <w:p>
-      <w:pPr>
-        <w:pStyle w:val="Heading1"/>
-      </w:pPr>
-      <w:bookmarkStart w:id="37" w:name="_Toc517111785"/>
-      <w:r>
-        <w:lastRenderedPageBreak/>
-        <w:t>Exercise(s)</w:t>
-      </w:r>
-      <w:bookmarkEnd w:id="37"/>
-    </w:p>
-    <w:p>
-      <w:pPr>
-        <w:pStyle w:val="Exercise"/>
-      </w:pPr>
-      <w:bookmarkStart w:id="38" w:name="_Toc517111786"/>
-      <w:bookmarkEnd w:id="38"/>
-    </w:p>
-    <w:p>
-      <w:pPr>
-        <w:pStyle w:val="Heading1"/>
-      </w:pPr>
-      <w:bookmarkStart w:id="39" w:name="_Toc517111787"/>
-      <w:r>
-        <w:t>Recommended</w:t>
-      </w:r>
-      <w:r>
-        <w:t xml:space="preserve"> Reading</w:t>
-      </w:r>
-      <w:bookmarkEnd w:id="39"/>
-    </w:p>
-    <w:p/>
+    </w:p>
     <w:sectPr>
-      <w:headerReference w:type="default" r:id="rId36"/>
-      <w:footerReference w:type="default" r:id="rId37"/>
+      <w:headerReference w:type="default" r:id="rId32"/>
+      <w:footerReference w:type="default" r:id="rId33"/>
       <w:pgSz w:w="12240" w:h="15840"/>
       <w:pgMar w:top="1440" w:right="1440" w:bottom="1440" w:left="1440" w:header="720" w:footer="720" w:gutter="0"/>
       <w:cols w:space="720"/>
@@ -7451,16 +6812,7 @@
               <w:spacing w:after="0"/>
             </w:pPr>
             <w:r>
-              <w:t xml:space="preserve">Chapter </w:t>
-            </w:r>
-            <w:r>
-              <w:t>6C</w:t>
-            </w:r>
-            <w:r>
-              <w:t xml:space="preserve"> Classic Bluetooth</w:t>
-            </w:r>
-            <w:r>
-              <w:t xml:space="preserve"> Protocol Details</w:t>
+              <w:t>Chapter 6C Classic Bluetooth Protocol Details</w:t>
             </w:r>
             <w:r>
               <w:tab/>
@@ -7490,14 +6842,36 @@
             <w:r>
               <w:t xml:space="preserve"> of </w:t>
             </w:r>
-            <w:fldSimple w:instr=" NUMPAGES  ">
-              <w:r>
-                <w:rPr>
-                  <w:noProof/>
-                </w:rPr>
-                <w:t>25</w:t>
-              </w:r>
-            </w:fldSimple>
+            <w:r>
+              <w:rPr>
+                <w:noProof/>
+              </w:rPr>
+              <w:fldChar w:fldCharType="begin"/>
+            </w:r>
+            <w:r>
+              <w:rPr>
+                <w:noProof/>
+              </w:rPr>
+              <w:instrText xml:space="preserve"> NUMPAGES  </w:instrText>
+            </w:r>
+            <w:r>
+              <w:rPr>
+                <w:noProof/>
+              </w:rPr>
+              <w:fldChar w:fldCharType="separate"/>
+            </w:r>
+            <w:r>
+              <w:rPr>
+                <w:noProof/>
+              </w:rPr>
+              <w:t>25</w:t>
+            </w:r>
+            <w:r>
+              <w:rPr>
+                <w:noProof/>
+              </w:rPr>
+              <w:fldChar w:fldCharType="end"/>
+            </w:r>
           </w:p>
         </w:sdtContent>
       </w:sdt>
@@ -12472,7 +11846,7 @@
   <w:style w:type="paragraph" w:default="1" w:styleId="Normal">
     <w:name w:val="Normal"/>
     <w:qFormat/>
-    <w:rsid w:val="00124E8F"/>
+    <w:rsid w:val="00B9370A"/>
   </w:style>
   <w:style w:type="paragraph" w:styleId="Heading1">
     <w:name w:val="heading 1"/>
@@ -12594,7 +11968,7 @@
     <w:uiPriority w:val="1"/>
     <w:semiHidden/>
     <w:unhideWhenUsed/>
-    <w:rsid w:val="00124E8F"/>
+    <w:rsid w:val="00B9370A"/>
   </w:style>
   <w:style w:type="table" w:default="1" w:styleId="TableNormal">
     <w:name w:val="Normal Table"/>
@@ -12616,7 +11990,7 @@
     <w:uiPriority w:val="99"/>
     <w:semiHidden/>
     <w:unhideWhenUsed/>
-    <w:rsid w:val="00124E8F"/>
+    <w:rsid w:val="00B9370A"/>
   </w:style>
   <w:style w:type="character" w:customStyle="1" w:styleId="Heading1Char">
     <w:name w:val="Heading 1 Char"/>
@@ -13649,7 +13023,7 @@
 </file>
 
 <file path=customXml/itemProps1.xml><?xml version="1.0" encoding="utf-8"?>
-<ds:datastoreItem xmlns:ds="http://schemas.openxmlformats.org/officeDocument/2006/customXml" ds:itemID="{402CC7D6-DCB9-4501-8248-587A5D89F49C}">
+<ds:datastoreItem xmlns:ds="http://schemas.openxmlformats.org/officeDocument/2006/customXml" ds:itemID="{7624FEC5-BF4F-48FE-B376-36EBF16A5524}">
   <ds:schemaRefs>
     <ds:schemaRef ds:uri="http://schemas.openxmlformats.org/officeDocument/2006/bibliography"/>
   </ds:schemaRefs>

</xml_diff>